<commit_message>
Cleanup images in the guide
</commit_message>
<xml_diff>
--- a/docs/MultiValue Bookstore - General Introduction.docx
+++ b/docs/MultiValue Bookstore - General Introduction.docx
@@ -11,7 +11,7 @@
         <mc:AlternateContent>
           <mc:Choice Requires="wps">
             <w:drawing>
-              <wp:anchor distT="0" distB="0" distL="114300" distR="114300" simplePos="0" relativeHeight="251656704" behindDoc="0" locked="0" layoutInCell="1" allowOverlap="1">
+              <wp:anchor distT="0" distB="0" distL="114300" distR="114300" simplePos="0" relativeHeight="251656192" behindDoc="0" locked="0" layoutInCell="1" allowOverlap="1">
                 <wp:simplePos x="0" y="0"/>
                 <wp:positionH relativeFrom="column">
                   <wp:posOffset>-827405</wp:posOffset>
@@ -161,7 +161,7 @@
                 <v:stroke joinstyle="miter"/>
                 <v:path gradientshapeok="t" o:connecttype="rect"/>
               </v:shapetype>
-              <v:shape id="Text Box 2" o:spid="_x0000_s1026" type="#_x0000_t202" style="position:absolute;left:0;text-align:left;margin-left:-65.15pt;margin-top:453.45pt;width:540.7pt;height:81pt;z-index:251656704;visibility:visible;mso-wrap-style:square;mso-width-percent:0;mso-height-percent:0;mso-wrap-distance-left:9pt;mso-wrap-distance-top:0;mso-wrap-distance-right:9pt;mso-wrap-distance-bottom:0;mso-position-horizontal:absolute;mso-position-horizontal-relative:text;mso-position-vertical:absolute;mso-position-vertical-relative:text;mso-width-percent:0;mso-height-percent:0;mso-width-relative:page;mso-height-relative:page;v-text-anchor:top" o:gfxdata="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" stroked="f">
+              <v:shape id="Text Box 2" o:spid="_x0000_s1026" type="#_x0000_t202" style="position:absolute;left:0;text-align:left;margin-left:-65.15pt;margin-top:453.45pt;width:540.7pt;height:81pt;z-index:251656192;visibility:visible;mso-wrap-style:square;mso-width-percent:0;mso-height-percent:0;mso-wrap-distance-left:9pt;mso-wrap-distance-top:0;mso-wrap-distance-right:9pt;mso-wrap-distance-bottom:0;mso-position-horizontal:absolute;mso-position-horizontal-relative:text;mso-position-vertical:absolute;mso-position-vertical-relative:text;mso-width-percent:0;mso-height-percent:0;mso-width-relative:page;mso-height-relative:page;v-text-anchor:top" o:gfxdata="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" stroked="f">
                 <v:textbox>
                   <w:txbxContent>
                     <w:p>
@@ -268,7 +268,7 @@
           <w:lang w:bidi="ar-SA"/>
         </w:rPr>
         <w:drawing>
-          <wp:anchor distT="0" distB="0" distL="114300" distR="114300" simplePos="0" relativeHeight="251656704" behindDoc="0" locked="0" layoutInCell="1" allowOverlap="1">
+          <wp:anchor distT="0" distB="0" distL="114300" distR="114300" simplePos="0" relativeHeight="251657216" behindDoc="0" locked="0" layoutInCell="1" allowOverlap="1">
             <wp:simplePos x="0" y="0"/>
             <wp:positionH relativeFrom="column">
               <wp:posOffset>-702945</wp:posOffset>
@@ -331,7 +331,7 @@
         <mc:AlternateContent>
           <mc:Choice Requires="wps">
             <w:drawing>
-              <wp:anchor distT="0" distB="0" distL="114300" distR="114300" simplePos="0" relativeHeight="251658752" behindDoc="0" locked="0" layoutInCell="1" allowOverlap="1">
+              <wp:anchor distT="0" distB="0" distL="114300" distR="114300" simplePos="0" relativeHeight="251658240" behindDoc="0" locked="0" layoutInCell="1" allowOverlap="1">
                 <wp:simplePos x="0" y="0"/>
                 <wp:positionH relativeFrom="column">
                   <wp:posOffset>-709930</wp:posOffset>
@@ -532,7 +532,7 @@
           </mc:Choice>
           <mc:Fallback>
             <w:pict>
-              <v:shape id="Text Box 4" o:spid="_x0000_s1027" type="#_x0000_t202" style="position:absolute;left:0;text-align:left;margin-left:-55.9pt;margin-top:200.3pt;width:540.7pt;height:179.95pt;z-index:251658752;visibility:visible;mso-wrap-style:square;mso-width-percent:0;mso-height-percent:0;mso-wrap-distance-left:9pt;mso-wrap-distance-top:0;mso-wrap-distance-right:9pt;mso-wrap-distance-bottom:0;mso-position-horizontal:absolute;mso-position-horizontal-relative:text;mso-position-vertical:absolute;mso-position-vertical-relative:text;mso-width-percent:0;mso-height-percent:0;mso-width-relative:page;mso-height-relative:page;v-text-anchor:top" o:gfxdata="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" stroked="f">
+              <v:shape id="Text Box 4" o:spid="_x0000_s1027" type="#_x0000_t202" style="position:absolute;left:0;text-align:left;margin-left:-55.9pt;margin-top:200.3pt;width:540.7pt;height:179.95pt;z-index:251658240;visibility:visible;mso-wrap-style:square;mso-width-percent:0;mso-height-percent:0;mso-wrap-distance-left:9pt;mso-wrap-distance-top:0;mso-wrap-distance-right:9pt;mso-wrap-distance-bottom:0;mso-position-horizontal:absolute;mso-position-horizontal-relative:text;mso-position-vertical:absolute;mso-position-vertical-relative:text;mso-width-percent:0;mso-height-percent:0;mso-width-relative:page;mso-height-relative:page;v-text-anchor:top" o:gfxdata="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" stroked="f">
                 <v:textbox>
                   <w:txbxContent>
                     <w:p>
@@ -688,6 +688,8 @@
       </w:r>
     </w:p>
     <w:p/>
+    <w:bookmarkStart w:id="0" w:name="_GoBack"/>
+    <w:bookmarkEnd w:id="0"/>
     <w:p>
       <w:pPr>
         <w:pStyle w:val="TOC2"/>
@@ -718,7 +720,7 @@
         </w:rPr>
         <w:fldChar w:fldCharType="separate"/>
       </w:r>
-      <w:hyperlink w:anchor="_Toc517164453" w:history="1">
+      <w:hyperlink w:anchor="_Toc517165118" w:history="1">
         <w:r>
           <w:rPr>
             <w:rStyle w:val="Hyperlink"/>
@@ -745,7 +747,7 @@
             <w:noProof/>
             <w:webHidden/>
           </w:rPr>
-          <w:instrText xml:space="preserve"> PAGEREF _Toc517164453 \h </w:instrText>
+          <w:instrText xml:space="preserve"> PAGEREF _Toc517165118 \h </w:instrText>
         </w:r>
         <w:r>
           <w:rPr>
@@ -787,7 +789,7 @@
           <w:lang w:eastAsia="en-GB" w:bidi="ar-SA"/>
         </w:rPr>
       </w:pPr>
-      <w:hyperlink w:anchor="_Toc517164454" w:history="1">
+      <w:hyperlink w:anchor="_Toc517165119" w:history="1">
         <w:r>
           <w:rPr>
             <w:rStyle w:val="Hyperlink"/>
@@ -814,7 +816,7 @@
             <w:noProof/>
             <w:webHidden/>
           </w:rPr>
-          <w:instrText xml:space="preserve"> PAGEREF _Toc517164454 \h </w:instrText>
+          <w:instrText xml:space="preserve"> PAGEREF _Toc517165119 \h </w:instrText>
         </w:r>
         <w:r>
           <w:rPr>
@@ -856,7 +858,7 @@
           <w:lang w:eastAsia="en-GB" w:bidi="ar-SA"/>
         </w:rPr>
       </w:pPr>
-      <w:hyperlink w:anchor="_Toc517164455" w:history="1">
+      <w:hyperlink w:anchor="_Toc517165120" w:history="1">
         <w:r>
           <w:rPr>
             <w:rStyle w:val="Hyperlink"/>
@@ -883,7 +885,7 @@
             <w:noProof/>
             <w:webHidden/>
           </w:rPr>
-          <w:instrText xml:space="preserve"> PAGEREF _Toc517164455 \h </w:instrText>
+          <w:instrText xml:space="preserve"> PAGEREF _Toc517165120 \h </w:instrText>
         </w:r>
         <w:r>
           <w:rPr>
@@ -925,7 +927,7 @@
           <w:lang w:val="en-GB" w:eastAsia="en-GB"/>
         </w:rPr>
       </w:pPr>
-      <w:hyperlink w:anchor="_Toc517164456" w:history="1">
+      <w:hyperlink w:anchor="_Toc517165121" w:history="1">
         <w:r>
           <w:rPr>
             <w:rStyle w:val="Hyperlink"/>
@@ -953,7 +955,7 @@
             <w:noProof/>
             <w:webHidden/>
           </w:rPr>
-          <w:instrText xml:space="preserve"> PAGEREF _Toc517164456 \h </w:instrText>
+          <w:instrText xml:space="preserve"> PAGEREF _Toc517165121 \h </w:instrText>
         </w:r>
         <w:r>
           <w:rPr>
@@ -995,7 +997,7 @@
           <w:lang w:eastAsia="en-GB" w:bidi="ar-SA"/>
         </w:rPr>
       </w:pPr>
-      <w:hyperlink w:anchor="_Toc517164457" w:history="1">
+      <w:hyperlink w:anchor="_Toc517165122" w:history="1">
         <w:r>
           <w:rPr>
             <w:rStyle w:val="Hyperlink"/>
@@ -1022,7 +1024,7 @@
             <w:noProof/>
             <w:webHidden/>
           </w:rPr>
-          <w:instrText xml:space="preserve"> PAGEREF _Toc517164457 \h </w:instrText>
+          <w:instrText xml:space="preserve"> PAGEREF _Toc517165122 \h </w:instrText>
         </w:r>
         <w:r>
           <w:rPr>
@@ -1064,7 +1066,7 @@
           <w:lang w:eastAsia="en-GB" w:bidi="ar-SA"/>
         </w:rPr>
       </w:pPr>
-      <w:hyperlink w:anchor="_Toc517164458" w:history="1">
+      <w:hyperlink w:anchor="_Toc517165123" w:history="1">
         <w:r>
           <w:rPr>
             <w:rStyle w:val="Hyperlink"/>
@@ -1091,7 +1093,7 @@
             <w:noProof/>
             <w:webHidden/>
           </w:rPr>
-          <w:instrText xml:space="preserve"> PAGEREF _Toc517164458 \h </w:instrText>
+          <w:instrText xml:space="preserve"> PAGEREF _Toc517165123 \h </w:instrText>
         </w:r>
         <w:r>
           <w:rPr>
@@ -1133,7 +1135,7 @@
           <w:lang w:eastAsia="en-GB" w:bidi="ar-SA"/>
         </w:rPr>
       </w:pPr>
-      <w:hyperlink w:anchor="_Toc517164459" w:history="1">
+      <w:hyperlink w:anchor="_Toc517165124" w:history="1">
         <w:r>
           <w:rPr>
             <w:rStyle w:val="Hyperlink"/>
@@ -1160,7 +1162,7 @@
             <w:noProof/>
             <w:webHidden/>
           </w:rPr>
-          <w:instrText xml:space="preserve"> PAGEREF _Toc517164459 \h </w:instrText>
+          <w:instrText xml:space="preserve"> PAGEREF _Toc517165124 \h </w:instrText>
         </w:r>
         <w:r>
           <w:rPr>
@@ -1202,7 +1204,7 @@
           <w:lang w:eastAsia="en-GB" w:bidi="ar-SA"/>
         </w:rPr>
       </w:pPr>
-      <w:hyperlink w:anchor="_Toc517164460" w:history="1">
+      <w:hyperlink w:anchor="_Toc517165125" w:history="1">
         <w:r>
           <w:rPr>
             <w:rStyle w:val="Hyperlink"/>
@@ -1229,7 +1231,7 @@
             <w:noProof/>
             <w:webHidden/>
           </w:rPr>
-          <w:instrText xml:space="preserve"> PAGEREF _Toc517164460 \h </w:instrText>
+          <w:instrText xml:space="preserve"> PAGEREF _Toc517165125 \h </w:instrText>
         </w:r>
         <w:r>
           <w:rPr>
@@ -1271,7 +1273,7 @@
           <w:lang w:eastAsia="en-GB" w:bidi="ar-SA"/>
         </w:rPr>
       </w:pPr>
-      <w:hyperlink w:anchor="_Toc517164461" w:history="1">
+      <w:hyperlink w:anchor="_Toc517165126" w:history="1">
         <w:r>
           <w:rPr>
             <w:rStyle w:val="Hyperlink"/>
@@ -1298,7 +1300,7 @@
             <w:noProof/>
             <w:webHidden/>
           </w:rPr>
-          <w:instrText xml:space="preserve"> PAGEREF _Toc517164461 \h </w:instrText>
+          <w:instrText xml:space="preserve"> PAGEREF _Toc517165126 \h </w:instrText>
         </w:r>
         <w:r>
           <w:rPr>
@@ -1340,7 +1342,7 @@
           <w:lang w:val="en-GB" w:eastAsia="en-GB"/>
         </w:rPr>
       </w:pPr>
-      <w:hyperlink w:anchor="_Toc517164462" w:history="1">
+      <w:hyperlink w:anchor="_Toc517165127" w:history="1">
         <w:r>
           <w:rPr>
             <w:rStyle w:val="Hyperlink"/>
@@ -1368,7 +1370,7 @@
             <w:noProof/>
             <w:webHidden/>
           </w:rPr>
-          <w:instrText xml:space="preserve"> PAGEREF _Toc517164462 \h </w:instrText>
+          <w:instrText xml:space="preserve"> PAGEREF _Toc517165127 \h </w:instrText>
         </w:r>
         <w:r>
           <w:rPr>
@@ -1410,7 +1412,7 @@
           <w:lang w:eastAsia="en-GB" w:bidi="ar-SA"/>
         </w:rPr>
       </w:pPr>
-      <w:hyperlink w:anchor="_Toc517164463" w:history="1">
+      <w:hyperlink w:anchor="_Toc517165128" w:history="1">
         <w:r>
           <w:rPr>
             <w:rStyle w:val="Hyperlink"/>
@@ -1437,7 +1439,7 @@
             <w:noProof/>
             <w:webHidden/>
           </w:rPr>
-          <w:instrText xml:space="preserve"> PAGEREF _Toc517164463 \h </w:instrText>
+          <w:instrText xml:space="preserve"> PAGEREF _Toc517165128 \h </w:instrText>
         </w:r>
         <w:r>
           <w:rPr>
@@ -1479,7 +1481,7 @@
           <w:lang w:eastAsia="en-GB" w:bidi="ar-SA"/>
         </w:rPr>
       </w:pPr>
-      <w:hyperlink w:anchor="_Toc517164464" w:history="1">
+      <w:hyperlink w:anchor="_Toc517165129" w:history="1">
         <w:r>
           <w:rPr>
             <w:rStyle w:val="Hyperlink"/>
@@ -1506,7 +1508,7 @@
             <w:noProof/>
             <w:webHidden/>
           </w:rPr>
-          <w:instrText xml:space="preserve"> PAGEREF _Toc517164464 \h </w:instrText>
+          <w:instrText xml:space="preserve"> PAGEREF _Toc517165129 \h </w:instrText>
         </w:r>
         <w:r>
           <w:rPr>
@@ -1548,7 +1550,7 @@
           <w:lang w:eastAsia="en-GB" w:bidi="ar-SA"/>
         </w:rPr>
       </w:pPr>
-      <w:hyperlink w:anchor="_Toc517164465" w:history="1">
+      <w:hyperlink w:anchor="_Toc517165130" w:history="1">
         <w:r>
           <w:rPr>
             <w:rStyle w:val="Hyperlink"/>
@@ -1575,7 +1577,7 @@
             <w:noProof/>
             <w:webHidden/>
           </w:rPr>
-          <w:instrText xml:space="preserve"> PAGEREF _Toc517164465 \h </w:instrText>
+          <w:instrText xml:space="preserve"> PAGEREF _Toc517165130 \h </w:instrText>
         </w:r>
         <w:r>
           <w:rPr>
@@ -1617,7 +1619,7 @@
           <w:lang w:eastAsia="en-GB" w:bidi="ar-SA"/>
         </w:rPr>
       </w:pPr>
-      <w:hyperlink w:anchor="_Toc517164466" w:history="1">
+      <w:hyperlink w:anchor="_Toc517165131" w:history="1">
         <w:r>
           <w:rPr>
             <w:rStyle w:val="Hyperlink"/>
@@ -1644,7 +1646,7 @@
             <w:noProof/>
             <w:webHidden/>
           </w:rPr>
-          <w:instrText xml:space="preserve"> PAGEREF _Toc517164466 \h </w:instrText>
+          <w:instrText xml:space="preserve"> PAGEREF _Toc517165131 \h </w:instrText>
         </w:r>
         <w:r>
           <w:rPr>
@@ -1686,7 +1688,7 @@
           <w:lang w:eastAsia="en-GB" w:bidi="ar-SA"/>
         </w:rPr>
       </w:pPr>
-      <w:hyperlink w:anchor="_Toc517164467" w:history="1">
+      <w:hyperlink w:anchor="_Toc517165132" w:history="1">
         <w:r>
           <w:rPr>
             <w:rStyle w:val="Hyperlink"/>
@@ -1713,7 +1715,7 @@
             <w:noProof/>
             <w:webHidden/>
           </w:rPr>
-          <w:instrText xml:space="preserve"> PAGEREF _Toc517164467 \h </w:instrText>
+          <w:instrText xml:space="preserve"> PAGEREF _Toc517165132 \h </w:instrText>
         </w:r>
         <w:r>
           <w:rPr>
@@ -1755,7 +1757,7 @@
           <w:lang w:eastAsia="en-GB" w:bidi="ar-SA"/>
         </w:rPr>
       </w:pPr>
-      <w:hyperlink w:anchor="_Toc517164468" w:history="1">
+      <w:hyperlink w:anchor="_Toc517165133" w:history="1">
         <w:r>
           <w:rPr>
             <w:rStyle w:val="Hyperlink"/>
@@ -1782,7 +1784,7 @@
             <w:noProof/>
             <w:webHidden/>
           </w:rPr>
-          <w:instrText xml:space="preserve"> PAGEREF _Toc517164468 \h </w:instrText>
+          <w:instrText xml:space="preserve"> PAGEREF _Toc517165133 \h </w:instrText>
         </w:r>
         <w:r>
           <w:rPr>
@@ -1824,7 +1826,7 @@
           <w:lang w:eastAsia="en-GB" w:bidi="ar-SA"/>
         </w:rPr>
       </w:pPr>
-      <w:hyperlink w:anchor="_Toc517164469" w:history="1">
+      <w:hyperlink w:anchor="_Toc517165134" w:history="1">
         <w:r>
           <w:rPr>
             <w:rStyle w:val="Hyperlink"/>
@@ -1851,7 +1853,7 @@
             <w:noProof/>
             <w:webHidden/>
           </w:rPr>
-          <w:instrText xml:space="preserve"> PAGEREF _Toc517164469 \h </w:instrText>
+          <w:instrText xml:space="preserve"> PAGEREF _Toc517165134 \h </w:instrText>
         </w:r>
         <w:r>
           <w:rPr>
@@ -1893,7 +1895,7 @@
           <w:lang w:eastAsia="en-GB" w:bidi="ar-SA"/>
         </w:rPr>
       </w:pPr>
-      <w:hyperlink w:anchor="_Toc517164470" w:history="1">
+      <w:hyperlink w:anchor="_Toc517165135" w:history="1">
         <w:r>
           <w:rPr>
             <w:rStyle w:val="Hyperlink"/>
@@ -1920,7 +1922,7 @@
             <w:noProof/>
             <w:webHidden/>
           </w:rPr>
-          <w:instrText xml:space="preserve"> PAGEREF _Toc517164470 \h </w:instrText>
+          <w:instrText xml:space="preserve"> PAGEREF _Toc517165135 \h </w:instrText>
         </w:r>
         <w:r>
           <w:rPr>
@@ -1962,7 +1964,7 @@
           <w:lang w:eastAsia="en-GB" w:bidi="ar-SA"/>
         </w:rPr>
       </w:pPr>
-      <w:hyperlink w:anchor="_Toc517164471" w:history="1">
+      <w:hyperlink w:anchor="_Toc517165136" w:history="1">
         <w:r>
           <w:rPr>
             <w:rStyle w:val="Hyperlink"/>
@@ -1989,7 +1991,7 @@
             <w:noProof/>
             <w:webHidden/>
           </w:rPr>
-          <w:instrText xml:space="preserve"> PAGEREF _Toc517164471 \h </w:instrText>
+          <w:instrText xml:space="preserve"> PAGEREF _Toc517165136 \h </w:instrText>
         </w:r>
         <w:r>
           <w:rPr>
@@ -2031,7 +2033,7 @@
           <w:lang w:eastAsia="en-GB" w:bidi="ar-SA"/>
         </w:rPr>
       </w:pPr>
-      <w:hyperlink w:anchor="_Toc517164472" w:history="1">
+      <w:hyperlink w:anchor="_Toc517165137" w:history="1">
         <w:r>
           <w:rPr>
             <w:rStyle w:val="Hyperlink"/>
@@ -2058,7 +2060,7 @@
             <w:noProof/>
             <w:webHidden/>
           </w:rPr>
-          <w:instrText xml:space="preserve"> PAGEREF _Toc517164472 \h </w:instrText>
+          <w:instrText xml:space="preserve"> PAGEREF _Toc517165137 \h </w:instrText>
         </w:r>
         <w:r>
           <w:rPr>
@@ -2100,7 +2102,7 @@
           <w:lang w:eastAsia="en-GB" w:bidi="ar-SA"/>
         </w:rPr>
       </w:pPr>
-      <w:hyperlink w:anchor="_Toc517164473" w:history="1">
+      <w:hyperlink w:anchor="_Toc517165138" w:history="1">
         <w:r>
           <w:rPr>
             <w:rStyle w:val="Hyperlink"/>
@@ -2127,7 +2129,7 @@
             <w:noProof/>
             <w:webHidden/>
           </w:rPr>
-          <w:instrText xml:space="preserve"> PAGEREF _Toc517164473 \h </w:instrText>
+          <w:instrText xml:space="preserve"> PAGEREF _Toc517165138 \h </w:instrText>
         </w:r>
         <w:r>
           <w:rPr>
@@ -2169,7 +2171,7 @@
           <w:lang w:eastAsia="en-GB" w:bidi="ar-SA"/>
         </w:rPr>
       </w:pPr>
-      <w:hyperlink w:anchor="_Toc517164474" w:history="1">
+      <w:hyperlink w:anchor="_Toc517165139" w:history="1">
         <w:r>
           <w:rPr>
             <w:rStyle w:val="Hyperlink"/>
@@ -2196,7 +2198,7 @@
             <w:noProof/>
             <w:webHidden/>
           </w:rPr>
-          <w:instrText xml:space="preserve"> PAGEREF _Toc517164474 \h </w:instrText>
+          <w:instrText xml:space="preserve"> PAGEREF _Toc517165139 \h </w:instrText>
         </w:r>
         <w:r>
           <w:rPr>
@@ -2238,7 +2240,7 @@
           <w:lang w:eastAsia="en-GB" w:bidi="ar-SA"/>
         </w:rPr>
       </w:pPr>
-      <w:hyperlink w:anchor="_Toc517164475" w:history="1">
+      <w:hyperlink w:anchor="_Toc517165140" w:history="1">
         <w:r>
           <w:rPr>
             <w:rStyle w:val="Hyperlink"/>
@@ -2265,7 +2267,7 @@
             <w:noProof/>
             <w:webHidden/>
           </w:rPr>
-          <w:instrText xml:space="preserve"> PAGEREF _Toc517164475 \h </w:instrText>
+          <w:instrText xml:space="preserve"> PAGEREF _Toc517165140 \h </w:instrText>
         </w:r>
         <w:r>
           <w:rPr>
@@ -2307,7 +2309,7 @@
           <w:lang w:eastAsia="en-GB" w:bidi="ar-SA"/>
         </w:rPr>
       </w:pPr>
-      <w:hyperlink w:anchor="_Toc517164476" w:history="1">
+      <w:hyperlink w:anchor="_Toc517165141" w:history="1">
         <w:r>
           <w:rPr>
             <w:rStyle w:val="Hyperlink"/>
@@ -2334,7 +2336,7 @@
             <w:noProof/>
             <w:webHidden/>
           </w:rPr>
-          <w:instrText xml:space="preserve"> PAGEREF _Toc517164476 \h </w:instrText>
+          <w:instrText xml:space="preserve"> PAGEREF _Toc517165141 \h </w:instrText>
         </w:r>
         <w:r>
           <w:rPr>
@@ -2376,7 +2378,7 @@
           <w:lang w:eastAsia="en-GB" w:bidi="ar-SA"/>
         </w:rPr>
       </w:pPr>
-      <w:hyperlink w:anchor="_Toc517164477" w:history="1">
+      <w:hyperlink w:anchor="_Toc517165142" w:history="1">
         <w:r>
           <w:rPr>
             <w:rStyle w:val="Hyperlink"/>
@@ -2403,7 +2405,7 @@
             <w:noProof/>
             <w:webHidden/>
           </w:rPr>
-          <w:instrText xml:space="preserve"> PAGEREF _Toc517164477 \h </w:instrText>
+          <w:instrText xml:space="preserve"> PAGEREF _Toc517165142 \h </w:instrText>
         </w:r>
         <w:r>
           <w:rPr>
@@ -2445,7 +2447,7 @@
           <w:lang w:val="en-GB" w:eastAsia="en-GB"/>
         </w:rPr>
       </w:pPr>
-      <w:hyperlink w:anchor="_Toc517164478" w:history="1">
+      <w:hyperlink w:anchor="_Toc517165143" w:history="1">
         <w:r>
           <w:rPr>
             <w:rStyle w:val="Hyperlink"/>
@@ -2473,7 +2475,7 @@
             <w:noProof/>
             <w:webHidden/>
           </w:rPr>
-          <w:instrText xml:space="preserve"> PAGEREF _Toc517164478 \h </w:instrText>
+          <w:instrText xml:space="preserve"> PAGEREF _Toc517165143 \h </w:instrText>
         </w:r>
         <w:r>
           <w:rPr>
@@ -2515,7 +2517,7 @@
           <w:lang w:eastAsia="en-GB" w:bidi="ar-SA"/>
         </w:rPr>
       </w:pPr>
-      <w:hyperlink w:anchor="_Toc517164479" w:history="1">
+      <w:hyperlink w:anchor="_Toc517165144" w:history="1">
         <w:r>
           <w:rPr>
             <w:rStyle w:val="Hyperlink"/>
@@ -2542,7 +2544,7 @@
             <w:noProof/>
             <w:webHidden/>
           </w:rPr>
-          <w:instrText xml:space="preserve"> PAGEREF _Toc517164479 \h </w:instrText>
+          <w:instrText xml:space="preserve"> PAGEREF _Toc517165144 \h </w:instrText>
         </w:r>
         <w:r>
           <w:rPr>
@@ -2584,7 +2586,7 @@
           <w:lang w:eastAsia="en-GB" w:bidi="ar-SA"/>
         </w:rPr>
       </w:pPr>
-      <w:hyperlink w:anchor="_Toc517164480" w:history="1">
+      <w:hyperlink w:anchor="_Toc517165145" w:history="1">
         <w:r>
           <w:rPr>
             <w:rStyle w:val="Hyperlink"/>
@@ -2611,7 +2613,7 @@
             <w:noProof/>
             <w:webHidden/>
           </w:rPr>
-          <w:instrText xml:space="preserve"> PAGEREF _Toc517164480 \h </w:instrText>
+          <w:instrText xml:space="preserve"> PAGEREF _Toc517165145 \h </w:instrText>
         </w:r>
         <w:r>
           <w:rPr>
@@ -2653,7 +2655,7 @@
           <w:lang w:eastAsia="en-GB" w:bidi="ar-SA"/>
         </w:rPr>
       </w:pPr>
-      <w:hyperlink w:anchor="_Toc517164481" w:history="1">
+      <w:hyperlink w:anchor="_Toc517165146" w:history="1">
         <w:r>
           <w:rPr>
             <w:rStyle w:val="Hyperlink"/>
@@ -2680,7 +2682,7 @@
             <w:noProof/>
             <w:webHidden/>
           </w:rPr>
-          <w:instrText xml:space="preserve"> PAGEREF _Toc517164481 \h </w:instrText>
+          <w:instrText xml:space="preserve"> PAGEREF _Toc517165146 \h </w:instrText>
         </w:r>
         <w:r>
           <w:rPr>
@@ -2722,7 +2724,7 @@
           <w:lang w:eastAsia="en-GB" w:bidi="ar-SA"/>
         </w:rPr>
       </w:pPr>
-      <w:hyperlink w:anchor="_Toc517164482" w:history="1">
+      <w:hyperlink w:anchor="_Toc517165147" w:history="1">
         <w:r>
           <w:rPr>
             <w:rStyle w:val="Hyperlink"/>
@@ -2749,7 +2751,7 @@
             <w:noProof/>
             <w:webHidden/>
           </w:rPr>
-          <w:instrText xml:space="preserve"> PAGEREF _Toc517164482 \h </w:instrText>
+          <w:instrText xml:space="preserve"> PAGEREF _Toc517165147 \h </w:instrText>
         </w:r>
         <w:r>
           <w:rPr>
@@ -2791,7 +2793,7 @@
           <w:lang w:eastAsia="en-GB" w:bidi="ar-SA"/>
         </w:rPr>
       </w:pPr>
-      <w:hyperlink w:anchor="_Toc517164483" w:history="1">
+      <w:hyperlink w:anchor="_Toc517165148" w:history="1">
         <w:r>
           <w:rPr>
             <w:rStyle w:val="Hyperlink"/>
@@ -2818,7 +2820,7 @@
             <w:noProof/>
             <w:webHidden/>
           </w:rPr>
-          <w:instrText xml:space="preserve"> PAGEREF _Toc517164483 \h </w:instrText>
+          <w:instrText xml:space="preserve"> PAGEREF _Toc517165148 \h </w:instrText>
         </w:r>
         <w:r>
           <w:rPr>
@@ -2859,12 +2861,12 @@
       <w:r>
         <w:br w:type="page"/>
       </w:r>
-      <w:bookmarkStart w:id="0" w:name="_Toc517164453"/>
+      <w:bookmarkStart w:id="1" w:name="_Toc517165118"/>
       <w:r>
         <w:lastRenderedPageBreak/>
         <w:t>Welcome to the Book Store</w:t>
       </w:r>
-      <w:bookmarkEnd w:id="0"/>
+      <w:bookmarkEnd w:id="1"/>
     </w:p>
     <w:p/>
     <w:p>
@@ -3088,14 +3090,14 @@
       <w:pPr>
         <w:pStyle w:val="Heading2"/>
       </w:pPr>
-      <w:bookmarkStart w:id="1" w:name="_Toc282518106"/>
-      <w:bookmarkStart w:id="2" w:name="_Toc517164454"/>
+      <w:bookmarkStart w:id="2" w:name="_Toc282518106"/>
+      <w:bookmarkStart w:id="3" w:name="_Toc517165119"/>
       <w:r>
         <w:lastRenderedPageBreak/>
         <w:t>Exploring the Bookstore</w:t>
       </w:r>
-      <w:bookmarkEnd w:id="1"/>
       <w:bookmarkEnd w:id="2"/>
+      <w:bookmarkEnd w:id="3"/>
     </w:p>
     <w:p/>
     <w:p>
@@ -3180,8 +3182,13 @@
         </w:numPr>
         <w:jc w:val="left"/>
       </w:pPr>
-      <w:r>
-        <w:t>Client side applications showing different data access or application development techniques.</w:t>
+      <w:proofErr w:type="gramStart"/>
+      <w:r>
+        <w:t>Client side</w:t>
+      </w:r>
+      <w:proofErr w:type="gramEnd"/>
+      <w:r>
+        <w:t xml:space="preserve"> applications showing different data access or application development techniques.</w:t>
       </w:r>
     </w:p>
     <w:p>
@@ -3202,7 +3209,15 @@
         <w:pStyle w:val="Text"/>
       </w:pPr>
       <w:r>
-        <w:t>In addition, this General Guide gives information on the Bookstore as a whole, and background information on the MultiValue data model.</w:t>
+        <w:t xml:space="preserve">In addition, this General Guide gives information on the Bookstore </w:t>
+      </w:r>
+      <w:proofErr w:type="gramStart"/>
+      <w:r>
+        <w:t>as a whole, and</w:t>
+      </w:r>
+      <w:proofErr w:type="gramEnd"/>
+      <w:r>
+        <w:t xml:space="preserve"> background information on the MultiValue data model.</w:t>
       </w:r>
     </w:p>
     <w:p>
@@ -3214,14 +3229,14 @@
       <w:pPr>
         <w:pStyle w:val="Heading2"/>
       </w:pPr>
-      <w:bookmarkStart w:id="3" w:name="_Toc282518107"/>
-      <w:bookmarkStart w:id="4" w:name="_Toc517164455"/>
+      <w:bookmarkStart w:id="4" w:name="_Toc282518107"/>
+      <w:bookmarkStart w:id="5" w:name="_Toc517165120"/>
       <w:r>
         <w:lastRenderedPageBreak/>
         <w:t>Who Should Read This Guide</w:t>
       </w:r>
-      <w:bookmarkEnd w:id="3"/>
       <w:bookmarkEnd w:id="4"/>
+      <w:bookmarkEnd w:id="5"/>
     </w:p>
     <w:p/>
     <w:p>
@@ -3393,7 +3408,15 @@
         <w:t>MultiValue</w:t>
       </w:r>
       <w:r>
-        <w:t xml:space="preserve"> Technologies in particular and the MultiValue Database model (MVDBMS) in general. Developers who have worked with MVDBMS platforms can skip this section.</w:t>
+        <w:t xml:space="preserve"> Technologies </w:t>
+      </w:r>
+      <w:proofErr w:type="gramStart"/>
+      <w:r>
+        <w:t>in particular and</w:t>
+      </w:r>
+      <w:proofErr w:type="gramEnd"/>
+      <w:r>
+        <w:t xml:space="preserve"> the MultiValue Database model (MVDBMS) in general. Developers who have worked with MVDBMS platforms can skip this section.</w:t>
       </w:r>
       <w:r>
         <w:br/>
@@ -3456,7 +3479,7 @@
           <w:szCs w:val="28"/>
         </w:rPr>
       </w:pPr>
-      <w:bookmarkStart w:id="5" w:name="_Toc282518109"/>
+      <w:bookmarkStart w:id="6" w:name="_Toc282518109"/>
       <w:r>
         <w:br w:type="page"/>
       </w:r>
@@ -3465,7 +3488,7 @@
       <w:pPr>
         <w:pStyle w:val="Heading1"/>
       </w:pPr>
-      <w:bookmarkStart w:id="6" w:name="_Toc517164456"/>
+      <w:bookmarkStart w:id="7" w:name="_Toc517165121"/>
       <w:r>
         <w:lastRenderedPageBreak/>
         <w:t xml:space="preserve">Installing the </w:t>
@@ -3476,8 +3499,8 @@
       <w:r>
         <w:t xml:space="preserve"> Bookstore</w:t>
       </w:r>
-      <w:bookmarkEnd w:id="5"/>
       <w:bookmarkEnd w:id="6"/>
+      <w:bookmarkEnd w:id="7"/>
     </w:p>
     <w:p/>
     <w:p>
@@ -3559,14 +3582,14 @@
       <w:pPr>
         <w:pStyle w:val="Heading2"/>
       </w:pPr>
-      <w:bookmarkStart w:id="7" w:name="_Toc282518110"/>
-      <w:bookmarkStart w:id="8" w:name="_Toc517164457"/>
+      <w:bookmarkStart w:id="8" w:name="_Toc282518110"/>
+      <w:bookmarkStart w:id="9" w:name="_Toc517165122"/>
       <w:r>
         <w:lastRenderedPageBreak/>
         <w:t>Downloading UniVerse Personal Edition</w:t>
       </w:r>
-      <w:bookmarkEnd w:id="7"/>
       <w:bookmarkEnd w:id="8"/>
+      <w:bookmarkEnd w:id="9"/>
     </w:p>
     <w:p/>
     <w:p>
@@ -3681,7 +3704,15 @@
         <w:t xml:space="preserve">Select the </w:t>
       </w:r>
       <w:r>
-        <w:t>Try it Now</w:t>
+        <w:t xml:space="preserve">Try </w:t>
+      </w:r>
+      <w:proofErr w:type="gramStart"/>
+      <w:r>
+        <w:t>it</w:t>
+      </w:r>
+      <w:proofErr w:type="gramEnd"/>
+      <w:r>
+        <w:t xml:space="preserve"> Now</w:t>
       </w:r>
       <w:r>
         <w:t xml:space="preserve"> </w:t>
@@ -3821,8 +3852,8 @@
           <w:szCs w:val="20"/>
         </w:rPr>
       </w:pPr>
-      <w:bookmarkStart w:id="9" w:name="_Toc173074978"/>
-      <w:bookmarkStart w:id="10" w:name="_Toc212101479"/>
+      <w:bookmarkStart w:id="10" w:name="_Toc173074978"/>
+      <w:bookmarkStart w:id="11" w:name="_Toc212101479"/>
       <w:r>
         <w:rPr>
           <w:szCs w:val="20"/>
@@ -3856,16 +3887,16 @@
       <w:pPr>
         <w:pStyle w:val="Heading2"/>
       </w:pPr>
-      <w:bookmarkStart w:id="11" w:name="_Toc282518111"/>
-      <w:bookmarkStart w:id="12" w:name="_Toc517164458"/>
+      <w:bookmarkStart w:id="12" w:name="_Toc282518111"/>
+      <w:bookmarkStart w:id="13" w:name="_Toc517165123"/>
       <w:r>
         <w:lastRenderedPageBreak/>
         <w:t>Installing the UniVerse Database Server</w:t>
       </w:r>
-      <w:bookmarkEnd w:id="9"/>
       <w:bookmarkEnd w:id="10"/>
       <w:bookmarkEnd w:id="11"/>
       <w:bookmarkEnd w:id="12"/>
+      <w:bookmarkEnd w:id="13"/>
     </w:p>
     <w:p/>
     <w:p>
@@ -3991,7 +4022,21 @@
         <w:rPr>
           <w:b/>
         </w:rPr>
-        <w:t>Run As Administrator</w:t>
+        <w:t xml:space="preserve">Run </w:t>
+      </w:r>
+      <w:proofErr w:type="gramStart"/>
+      <w:r>
+        <w:rPr>
+          <w:b/>
+        </w:rPr>
+        <w:t>As</w:t>
+      </w:r>
+      <w:proofErr w:type="gramEnd"/>
+      <w:r>
+        <w:rPr>
+          <w:b/>
+        </w:rPr>
+        <w:t xml:space="preserve"> Administrator</w:t>
       </w:r>
       <w:r>
         <w:t>.</w:t>
@@ -4109,8 +4154,8 @@
           <w:szCs w:val="26"/>
         </w:rPr>
       </w:pPr>
-      <w:bookmarkStart w:id="13" w:name="_Toc173074981"/>
-      <w:bookmarkStart w:id="14" w:name="_Toc212101482"/>
+      <w:bookmarkStart w:id="14" w:name="_Toc173074981"/>
+      <w:bookmarkStart w:id="15" w:name="_Toc212101482"/>
       <w:r>
         <w:br w:type="page"/>
       </w:r>
@@ -4119,8 +4164,8 @@
       <w:pPr>
         <w:pStyle w:val="Heading2"/>
       </w:pPr>
-      <w:bookmarkStart w:id="15" w:name="_Toc282518114"/>
-      <w:bookmarkStart w:id="16" w:name="_Toc517164459"/>
+      <w:bookmarkStart w:id="16" w:name="_Toc282518114"/>
+      <w:bookmarkStart w:id="17" w:name="_Toc517165124"/>
       <w:r>
         <w:lastRenderedPageBreak/>
         <w:t xml:space="preserve">Installing the </w:t>
@@ -4131,15 +4176,23 @@
       <w:r>
         <w:t xml:space="preserve"> Bookstore Database</w:t>
       </w:r>
-      <w:bookmarkEnd w:id="13"/>
       <w:bookmarkEnd w:id="14"/>
       <w:bookmarkEnd w:id="15"/>
       <w:bookmarkEnd w:id="16"/>
+      <w:bookmarkEnd w:id="17"/>
     </w:p>
     <w:p/>
     <w:p>
       <w:r>
-        <w:t>The Bookstore can be found on github at:</w:t>
+        <w:t xml:space="preserve">The Bookstore can be found on </w:t>
+      </w:r>
+      <w:proofErr w:type="spellStart"/>
+      <w:r>
+        <w:t>github</w:t>
+      </w:r>
+      <w:proofErr w:type="spellEnd"/>
+      <w:r>
+        <w:t xml:space="preserve"> at:</w:t>
       </w:r>
     </w:p>
     <w:p/>
@@ -4228,7 +4281,15 @@
         <w:pStyle w:val="Text"/>
       </w:pPr>
       <w:r>
-        <w:t>Once you have run the build command, you will have a working UniVerse application installed in a UniVerse\mv_books folder next to wherever you downloaded and ran the build script.</w:t>
+        <w:t>Once you have run the build command, you will have a working UniVerse application installed in a UniVerse\</w:t>
+      </w:r>
+      <w:proofErr w:type="spellStart"/>
+      <w:r>
+        <w:t>mv_books</w:t>
+      </w:r>
+      <w:proofErr w:type="spellEnd"/>
+      <w:r>
+        <w:t xml:space="preserve"> folder next to wherever you downloaded and ran the build script.</w:t>
       </w:r>
     </w:p>
     <w:p>
@@ -4243,21 +4304,25 @@
       <w:r>
         <w:t xml:space="preserve">From here you can explore the application using the interactive administration shell by typing the command </w:t>
       </w:r>
+      <w:proofErr w:type="spellStart"/>
       <w:r>
         <w:rPr>
           <w:b/>
         </w:rPr>
         <w:t>start_uv</w:t>
       </w:r>
+      <w:proofErr w:type="spellEnd"/>
       <w:r>
         <w:t xml:space="preserve">, or using a simple web interface by typing the command </w:t>
       </w:r>
+      <w:proofErr w:type="spellStart"/>
       <w:r>
         <w:rPr>
           <w:b/>
         </w:rPr>
         <w:t>start_webserver</w:t>
       </w:r>
+      <w:proofErr w:type="spellEnd"/>
       <w:r>
         <w:t>.</w:t>
       </w:r>
@@ -4271,9 +4336,9 @@
       <w:pPr>
         <w:pStyle w:val="Heading2"/>
       </w:pPr>
-      <w:bookmarkStart w:id="17" w:name="_Toc173074983"/>
-      <w:bookmarkStart w:id="18" w:name="_Toc212101484"/>
-      <w:bookmarkStart w:id="19" w:name="_Toc282518115"/>
+      <w:bookmarkStart w:id="18" w:name="_Toc173074983"/>
+      <w:bookmarkStart w:id="19" w:name="_Toc212101484"/>
+      <w:bookmarkStart w:id="20" w:name="_Toc282518115"/>
     </w:p>
     <w:p>
       <w:pPr>
@@ -4296,33 +4361,41 @@
       <w:pPr>
         <w:pStyle w:val="Heading2"/>
       </w:pPr>
-      <w:bookmarkStart w:id="20" w:name="_Toc173074986"/>
-      <w:bookmarkStart w:id="21" w:name="_Toc212101487"/>
-      <w:bookmarkStart w:id="22" w:name="_Toc282518118"/>
-      <w:bookmarkStart w:id="23" w:name="_Toc517164460"/>
-      <w:bookmarkEnd w:id="17"/>
+      <w:bookmarkStart w:id="21" w:name="_Toc173074986"/>
+      <w:bookmarkStart w:id="22" w:name="_Toc212101487"/>
+      <w:bookmarkStart w:id="23" w:name="_Toc282518118"/>
+      <w:bookmarkStart w:id="24" w:name="_Toc517165125"/>
       <w:bookmarkEnd w:id="18"/>
       <w:bookmarkEnd w:id="19"/>
+      <w:bookmarkEnd w:id="20"/>
       <w:r>
         <w:lastRenderedPageBreak/>
         <w:t>The UniVerse Command Shell</w:t>
       </w:r>
-      <w:bookmarkEnd w:id="20"/>
       <w:bookmarkEnd w:id="21"/>
       <w:bookmarkEnd w:id="22"/>
       <w:bookmarkEnd w:id="23"/>
-    </w:p>
-    <w:p>
-      <w:pPr>
-        <w:pStyle w:val="Text"/>
-      </w:pPr>
-    </w:p>
-    <w:p>
-      <w:pPr>
-        <w:pStyle w:val="Text"/>
-      </w:pPr>
-      <w:r>
-        <w:t>The UniVerse Command Shell provides a text based interface to a UniVerse database. The Command Shell lets you type commands and see the response immediately (similar to the CMD shell under Windows). This makes it the best place to learn how UniVerse works, but it may seem a little alien if you are more accustomed to graphical, point and click environments.</w:t>
+      <w:bookmarkEnd w:id="24"/>
+    </w:p>
+    <w:p>
+      <w:pPr>
+        <w:pStyle w:val="Text"/>
+      </w:pPr>
+    </w:p>
+    <w:p>
+      <w:pPr>
+        <w:pStyle w:val="Text"/>
+      </w:pPr>
+      <w:r>
+        <w:t>The UniVerse Command Shell provides a text based interface to a UniVerse database. The Command Shell lets you type commands and see the response immediately (</w:t>
+      </w:r>
+      <w:proofErr w:type="gramStart"/>
+      <w:r>
+        <w:t>similar to</w:t>
+      </w:r>
+      <w:proofErr w:type="gramEnd"/>
+      <w:r>
+        <w:t xml:space="preserve"> the CMD shell under Windows). This makes it the best place to learn how UniVerse works, but it may seem a little alien if you are more accustomed to graphical, point and click environments.</w:t>
       </w:r>
     </w:p>
     <w:p>
@@ -4357,7 +4430,15 @@
         <w:t>WHO</w:t>
       </w:r>
       <w:r>
-        <w:t xml:space="preserve"> and press the enter key. Don't worry about whether it appears in upper or lower case. UniVerse will answer with a response similar to the one below:</w:t>
+        <w:t xml:space="preserve"> and press the enter key. Don't worry about whether it appears in upper or lower case. UniVerse will answer with a response </w:t>
+      </w:r>
+      <w:proofErr w:type="gramStart"/>
+      <w:r>
+        <w:t>similar to</w:t>
+      </w:r>
+      <w:proofErr w:type="gramEnd"/>
+      <w:r>
+        <w:t xml:space="preserve"> the one below:</w:t>
       </w:r>
     </w:p>
     <w:p/>
@@ -4384,11 +4465,24 @@
       <w:r>
         <w:t xml:space="preserve">1292 </w:t>
       </w:r>
+      <w:proofErr w:type="spellStart"/>
       <w:r>
         <w:t>mv</w:t>
       </w:r>
       <w:r>
-        <w:t>_books From administrator</w:t>
+        <w:t>_books</w:t>
+      </w:r>
+      <w:proofErr w:type="spellEnd"/>
+      <w:r>
+        <w:t xml:space="preserve"> </w:t>
+      </w:r>
+      <w:proofErr w:type="gramStart"/>
+      <w:r>
+        <w:t>From</w:t>
+      </w:r>
+      <w:proofErr w:type="gramEnd"/>
+      <w:r>
+        <w:t xml:space="preserve"> administrator</w:t>
       </w:r>
     </w:p>
     <w:p/>
@@ -4412,11 +4506,16 @@
       <w:r>
         <w:t>The second value (</w:t>
       </w:r>
+      <w:proofErr w:type="spellStart"/>
       <w:r>
         <w:t>mv</w:t>
       </w:r>
       <w:r>
-        <w:t xml:space="preserve">_books) tells you in which account </w:t>
+        <w:t>_books</w:t>
+      </w:r>
+      <w:proofErr w:type="spellEnd"/>
+      <w:r>
+        <w:t xml:space="preserve">) tells you in which account </w:t>
       </w:r>
       <w:r>
         <w:t xml:space="preserve">(or workspace) </w:t>
@@ -4499,8 +4598,8 @@
           <w:szCs w:val="26"/>
         </w:rPr>
       </w:pPr>
-      <w:bookmarkStart w:id="24" w:name="_Toc173074987"/>
-      <w:bookmarkStart w:id="25" w:name="_Toc212101488"/>
+      <w:bookmarkStart w:id="25" w:name="_Toc173074987"/>
+      <w:bookmarkStart w:id="26" w:name="_Toc212101488"/>
       <w:r>
         <w:br w:type="page"/>
       </w:r>
@@ -4509,16 +4608,16 @@
       <w:pPr>
         <w:pStyle w:val="Heading2"/>
       </w:pPr>
-      <w:bookmarkStart w:id="26" w:name="_Toc282518119"/>
-      <w:bookmarkStart w:id="27" w:name="_Toc517164461"/>
+      <w:bookmarkStart w:id="27" w:name="_Toc282518119"/>
+      <w:bookmarkStart w:id="28" w:name="_Toc517165126"/>
       <w:r>
         <w:lastRenderedPageBreak/>
         <w:t>Disconnecting Safely</w:t>
       </w:r>
-      <w:bookmarkEnd w:id="24"/>
       <w:bookmarkEnd w:id="25"/>
       <w:bookmarkEnd w:id="26"/>
       <w:bookmarkEnd w:id="27"/>
+      <w:bookmarkEnd w:id="28"/>
     </w:p>
     <w:p>
       <w:pPr>
@@ -4602,14 +4701,14 @@
       <w:pPr>
         <w:pStyle w:val="Heading1"/>
       </w:pPr>
-      <w:bookmarkStart w:id="28" w:name="_Toc282518120"/>
-      <w:bookmarkStart w:id="29" w:name="_Toc517164462"/>
+      <w:bookmarkStart w:id="29" w:name="_Toc282518120"/>
+      <w:bookmarkStart w:id="30" w:name="_Toc517165127"/>
       <w:r>
         <w:lastRenderedPageBreak/>
         <w:t>Fundamental Concepts</w:t>
       </w:r>
-      <w:bookmarkEnd w:id="28"/>
       <w:bookmarkEnd w:id="29"/>
+      <w:bookmarkEnd w:id="30"/>
     </w:p>
     <w:p/>
     <w:p>
@@ -4640,18 +4739,18 @@
       <w:r>
         <w:br w:type="page"/>
       </w:r>
-      <w:bookmarkStart w:id="30" w:name="_Toc173074989"/>
-      <w:bookmarkStart w:id="31" w:name="_Toc212101490"/>
-      <w:bookmarkStart w:id="32" w:name="_Toc282518121"/>
-      <w:bookmarkStart w:id="33" w:name="_Toc517164463"/>
+      <w:bookmarkStart w:id="31" w:name="_Toc173074989"/>
+      <w:bookmarkStart w:id="32" w:name="_Toc212101490"/>
+      <w:bookmarkStart w:id="33" w:name="_Toc282518121"/>
+      <w:bookmarkStart w:id="34" w:name="_Toc517165128"/>
       <w:r>
         <w:lastRenderedPageBreak/>
         <w:t>UniVerse Accounts</w:t>
       </w:r>
-      <w:bookmarkEnd w:id="30"/>
       <w:bookmarkEnd w:id="31"/>
       <w:bookmarkEnd w:id="32"/>
       <w:bookmarkEnd w:id="33"/>
+      <w:bookmarkEnd w:id="34"/>
     </w:p>
     <w:p/>
     <w:p>
@@ -4672,7 +4771,15 @@
         <w:pStyle w:val="Text"/>
       </w:pPr>
       <w:r>
-        <w:t xml:space="preserve">At the top level, a UniVerse system is divided into a number of separate areas known as Accounts. Each Account is a kind of work space, that provides access to a </w:t>
+        <w:t xml:space="preserve">At the top level, a UniVerse system is divided into </w:t>
+      </w:r>
+      <w:proofErr w:type="gramStart"/>
+      <w:r>
+        <w:t>a number of</w:t>
+      </w:r>
+      <w:proofErr w:type="gramEnd"/>
+      <w:r>
+        <w:t xml:space="preserve"> separate areas known as Accounts. Each Account is a kind of work space, that provides access to a </w:t>
       </w:r>
       <w:r>
         <w:t>set</w:t>
@@ -4697,7 +4804,21 @@
         <w:t>Generally,</w:t>
       </w:r>
       <w:r>
-        <w:t xml:space="preserve"> an account contains a set of related information and functions that together make up part or all of an application. For example, a typical system might include of three accounts: the first holding an order processing system, the second holding a personnel application, and a third holding football scores for the company league:</w:t>
+        <w:t xml:space="preserve"> an account contains a set of related information and functions that together make up part or </w:t>
+      </w:r>
+      <w:proofErr w:type="gramStart"/>
+      <w:r>
+        <w:t>all of</w:t>
+      </w:r>
+      <w:proofErr w:type="gramEnd"/>
+      <w:r>
+        <w:t xml:space="preserve"> an application. For example, a typical system might include of three accounts: the first holding an order processing system, the second holding a personnel application, and a third holding football scores for the company league</w:t>
+      </w:r>
+      <w:r>
+        <w:t>, or separate live and training workspaces</w:t>
+      </w:r>
+      <w:r>
+        <w:t>:</w:t>
       </w:r>
     </w:p>
     <w:p>
@@ -4713,15 +4834,11 @@
         <w:jc w:val="center"/>
       </w:pPr>
       <w:r>
-        <w:rPr>
-          <w:noProof/>
-          <w:lang w:eastAsia="en-GB"/>
-        </w:rPr>
         <w:drawing>
-          <wp:inline distT="0" distB="0" distL="0" distR="0" wp14:anchorId="1D372E20" wp14:editId="68F13ADE">
-            <wp:extent cx="2047875" cy="1457325"/>
-            <wp:effectExtent l="19050" t="19050" r="28575" b="28575"/>
-            <wp:docPr id="23" name="Picture 20"/>
+          <wp:inline distT="0" distB="0" distL="0" distR="0">
+            <wp:extent cx="5278120" cy="3020563"/>
+            <wp:effectExtent l="0" t="0" r="0" b="0"/>
+            <wp:docPr id="3" name="Picture 3"/>
             <wp:cNvGraphicFramePr>
               <a:graphicFrameLocks xmlns:a="http://schemas.openxmlformats.org/drawingml/2006/main" noChangeAspect="1"/>
             </wp:cNvGraphicFramePr>
@@ -4729,14 +4846,18 @@
               <a:graphicData uri="http://schemas.openxmlformats.org/drawingml/2006/picture">
                 <pic:pic xmlns:pic="http://schemas.openxmlformats.org/drawingml/2006/picture">
                   <pic:nvPicPr>
-                    <pic:cNvPr id="0" name="Picture 20"/>
+                    <pic:cNvPr id="0" name="Picture 1"/>
                     <pic:cNvPicPr>
                       <a:picLocks noChangeAspect="1" noChangeArrowheads="1"/>
                     </pic:cNvPicPr>
                   </pic:nvPicPr>
                   <pic:blipFill>
-                    <a:blip r:embed="rId14" cstate="print">
-                      <a:grayscl/>
+                    <a:blip r:embed="rId14">
+                      <a:extLst>
+                        <a:ext uri="{28A0092B-C50C-407E-A947-70E740481C1C}">
+                          <a14:useLocalDpi xmlns:a14="http://schemas.microsoft.com/office/drawing/2010/main" val="0"/>
+                        </a:ext>
+                      </a:extLst>
                     </a:blip>
                     <a:srcRect/>
                     <a:stretch>
@@ -4746,21 +4867,15 @@
                   <pic:spPr bwMode="auto">
                     <a:xfrm>
                       <a:off x="0" y="0"/>
-                      <a:ext cx="2047875" cy="1457325"/>
+                      <a:ext cx="5278120" cy="3020563"/>
                     </a:xfrm>
                     <a:prstGeom prst="rect">
                       <a:avLst/>
                     </a:prstGeom>
                     <a:noFill/>
-                    <a:ln w="6350" cmpd="sng">
-                      <a:solidFill>
-                        <a:srgbClr val="000000"/>
-                      </a:solidFill>
-                      <a:miter lim="800000"/>
-                      <a:headEnd/>
-                      <a:tailEnd/>
+                    <a:ln>
+                      <a:noFill/>
                     </a:ln>
-                    <a:effectLst/>
                   </pic:spPr>
                 </pic:pic>
               </a:graphicData>
@@ -4791,94 +4906,27 @@
         <w:t xml:space="preserve">An order processing application, for example, might need to refer to the personnel files to record the name of the person responsible for taking an order or to record a sale against their targets, but should not be able to see the other personnel information such as workers' salaries or directors' expenses. </w:t>
       </w:r>
     </w:p>
-    <w:p/>
-    <w:p>
-      <w:pPr>
-        <w:jc w:val="center"/>
-      </w:pPr>
-      <w:r>
-        <w:rPr>
-          <w:noProof/>
-          <w:lang w:eastAsia="en-GB"/>
-        </w:rPr>
+    <w:p>
+      <w:pPr>
+        <w:pStyle w:val="Heading2"/>
+      </w:pPr>
+      <w:bookmarkStart w:id="35" w:name="_Toc173074990"/>
+      <w:bookmarkStart w:id="36" w:name="_Toc212101491"/>
+      <w:bookmarkStart w:id="37" w:name="_Toc282518122"/>
+      <w:bookmarkStart w:id="38" w:name="_Toc517165129"/>
+      <w:r>
         <w:lastRenderedPageBreak/>
-        <w:drawing>
-          <wp:inline distT="0" distB="0" distL="0" distR="0" wp14:anchorId="096C4E2A" wp14:editId="1AFF49DF">
-            <wp:extent cx="3581400" cy="1638300"/>
-            <wp:effectExtent l="19050" t="19050" r="19050" b="19050"/>
-            <wp:docPr id="21" name="Picture 21"/>
-            <wp:cNvGraphicFramePr>
-              <a:graphicFrameLocks xmlns:a="http://schemas.openxmlformats.org/drawingml/2006/main" noChangeAspect="1"/>
-            </wp:cNvGraphicFramePr>
-            <a:graphic xmlns:a="http://schemas.openxmlformats.org/drawingml/2006/main">
-              <a:graphicData uri="http://schemas.openxmlformats.org/drawingml/2006/picture">
-                <pic:pic xmlns:pic="http://schemas.openxmlformats.org/drawingml/2006/picture">
-                  <pic:nvPicPr>
-                    <pic:cNvPr id="0" name="Picture 21"/>
-                    <pic:cNvPicPr>
-                      <a:picLocks noChangeAspect="1" noChangeArrowheads="1"/>
-                    </pic:cNvPicPr>
-                  </pic:nvPicPr>
-                  <pic:blipFill>
-                    <a:blip r:embed="rId15" cstate="print">
-                      <a:grayscl/>
-                    </a:blip>
-                    <a:srcRect/>
-                    <a:stretch>
-                      <a:fillRect/>
-                    </a:stretch>
-                  </pic:blipFill>
-                  <pic:spPr bwMode="auto">
-                    <a:xfrm>
-                      <a:off x="0" y="0"/>
-                      <a:ext cx="3581400" cy="1638300"/>
-                    </a:xfrm>
-                    <a:prstGeom prst="rect">
-                      <a:avLst/>
-                    </a:prstGeom>
-                    <a:noFill/>
-                    <a:ln w="6350" cmpd="sng">
-                      <a:solidFill>
-                        <a:srgbClr val="000000"/>
-                      </a:solidFill>
-                      <a:miter lim="800000"/>
-                      <a:headEnd/>
-                      <a:tailEnd/>
-                    </a:ln>
-                    <a:effectLst/>
-                  </pic:spPr>
-                </pic:pic>
-              </a:graphicData>
-            </a:graphic>
-          </wp:inline>
-        </w:drawing>
-      </w:r>
-    </w:p>
-    <w:p>
-      <w:pPr>
-        <w:jc w:val="center"/>
-      </w:pPr>
-    </w:p>
-    <w:p>
-      <w:pPr>
-        <w:pStyle w:val="Text"/>
-      </w:pPr>
-    </w:p>
-    <w:p>
-      <w:pPr>
-        <w:pStyle w:val="Heading2"/>
-      </w:pPr>
-      <w:bookmarkStart w:id="34" w:name="_Toc173074990"/>
-      <w:bookmarkStart w:id="35" w:name="_Toc212101491"/>
-      <w:bookmarkStart w:id="36" w:name="_Toc282518122"/>
-      <w:bookmarkStart w:id="37" w:name="_Toc517164464"/>
-      <w:r>
-        <w:t>Account Flavors</w:t>
-      </w:r>
-      <w:bookmarkEnd w:id="34"/>
+        <w:t xml:space="preserve">Account </w:t>
+      </w:r>
+      <w:proofErr w:type="spellStart"/>
+      <w:r>
+        <w:t>Flavors</w:t>
+      </w:r>
       <w:bookmarkEnd w:id="35"/>
       <w:bookmarkEnd w:id="36"/>
       <w:bookmarkEnd w:id="37"/>
+      <w:bookmarkEnd w:id="38"/>
+      <w:proofErr w:type="spellEnd"/>
     </w:p>
     <w:p/>
     <w:p>
@@ -4905,46 +4953,77 @@
         <w:t>Fortunately,</w:t>
       </w:r>
       <w:r>
-        <w:t xml:space="preserve"> these generally fell into a number of 'families', and so each account emulates the syntax used by one of these families.</w:t>
-      </w:r>
-    </w:p>
-    <w:p>
-      <w:pPr>
-        <w:pStyle w:val="Text"/>
-      </w:pPr>
-    </w:p>
-    <w:p>
-      <w:pPr>
-        <w:pStyle w:val="Text"/>
-      </w:pPr>
-      <w:r>
-        <w:t xml:space="preserve">The impact of this today is that each account on a UniVerse system has a particular 'flavor', which sets the various syntax options. So an account determines not only the information that you can see and the applications that you can run, but also defines how some of the commands that you use may be interpreted. </w:t>
-      </w:r>
-    </w:p>
-    <w:p>
-      <w:pPr>
-        <w:pStyle w:val="Text"/>
-      </w:pPr>
-    </w:p>
-    <w:p>
-      <w:pPr>
-        <w:pStyle w:val="Text"/>
-      </w:pPr>
-      <w:r>
-        <w:t xml:space="preserve">Fortunately most of the standard commands and most of the data retrieval languages operate transparently across all account flavours: but some of the other commands you will meet may differ slightly when you come to use them on your live systems. </w:t>
-      </w:r>
-    </w:p>
-    <w:p>
-      <w:pPr>
-        <w:pStyle w:val="Text"/>
-      </w:pPr>
-    </w:p>
-    <w:p>
-      <w:pPr>
-        <w:pStyle w:val="Text"/>
-      </w:pPr>
-      <w:r>
-        <w:t xml:space="preserve">You can view the account definition entry for your account by using a special form of the statement stack </w:t>
+        <w:t xml:space="preserve"> these generally fell into </w:t>
+      </w:r>
+      <w:proofErr w:type="gramStart"/>
+      <w:r>
+        <w:t>a number of</w:t>
+      </w:r>
+      <w:proofErr w:type="gramEnd"/>
+      <w:r>
+        <w:t xml:space="preserve"> 'families', and so each account emulates the syntax used by one of these families.</w:t>
+      </w:r>
+    </w:p>
+    <w:p>
+      <w:pPr>
+        <w:pStyle w:val="Text"/>
+      </w:pPr>
+    </w:p>
+    <w:p>
+      <w:pPr>
+        <w:pStyle w:val="Text"/>
+      </w:pPr>
+      <w:r>
+        <w:t xml:space="preserve">The impact of this today is that each account on a UniVerse system has a </w:t>
+      </w:r>
+      <w:proofErr w:type="gramStart"/>
+      <w:r>
+        <w:t>particular 'flavor'</w:t>
+      </w:r>
+      <w:proofErr w:type="gramEnd"/>
+      <w:r>
+        <w:t xml:space="preserve">, which sets the various syntax options. </w:t>
+      </w:r>
+      <w:proofErr w:type="gramStart"/>
+      <w:r>
+        <w:t>So</w:t>
+      </w:r>
+      <w:proofErr w:type="gramEnd"/>
+      <w:r>
+        <w:t xml:space="preserve"> an account determines not only the information that you can see and the applications that you can run, but also defines how some of the commands that you use may be interpreted. </w:t>
+      </w:r>
+    </w:p>
+    <w:p>
+      <w:pPr>
+        <w:pStyle w:val="Text"/>
+      </w:pPr>
+    </w:p>
+    <w:p>
+      <w:pPr>
+        <w:pStyle w:val="Text"/>
+      </w:pPr>
+      <w:r>
+        <w:t>Fortunately,</w:t>
+      </w:r>
+      <w:r>
+        <w:t xml:space="preserve"> most of the standard commands and most of the data retrieval languages operate transparently across all account flavours: but some of the other commands you will meet may differ slightly when you come to use them on your live systems. </w:t>
+      </w:r>
+    </w:p>
+    <w:p>
+      <w:pPr>
+        <w:pStyle w:val="Text"/>
+      </w:pPr>
+    </w:p>
+    <w:p>
+      <w:pPr>
+        <w:pStyle w:val="Text"/>
+      </w:pPr>
+      <w:r>
+        <w:t xml:space="preserve">You can view the account definition entry for your account by using a special form of the statement </w:t>
+      </w:r>
+      <w:proofErr w:type="gramStart"/>
+      <w:r>
+        <w:t xml:space="preserve">stack </w:t>
       </w:r>
       <w:r>
         <w:rPr>
@@ -4952,6 +5031,7 @@
         </w:rPr>
         <w:t>.L</w:t>
       </w:r>
+      <w:proofErr w:type="gramEnd"/>
       <w:r>
         <w:t xml:space="preserve"> command:</w:t>
       </w:r>
@@ -4961,8 +5041,13 @@
       <w:pPr>
         <w:pStyle w:val="ExampleCommand"/>
       </w:pPr>
-      <w:r>
-        <w:t>.L RELLEVEL</w:t>
+      <w:proofErr w:type="gramStart"/>
+      <w:r>
+        <w:t>.L</w:t>
+      </w:r>
+      <w:proofErr w:type="gramEnd"/>
+      <w:r>
+        <w:t xml:space="preserve"> RELLEVEL</w:t>
       </w:r>
     </w:p>
     <w:p/>
@@ -4981,654 +5066,6 @@
           <w:i/>
         </w:rPr>
       </w:pPr>
-    </w:p>
-    <w:p>
-      <w:pPr>
-        <w:pStyle w:val="Heading2"/>
-      </w:pPr>
-      <w:bookmarkStart w:id="38" w:name="_Toc173074992"/>
-      <w:bookmarkStart w:id="39" w:name="_Toc212101493"/>
-      <w:bookmarkStart w:id="40" w:name="_Toc282518123"/>
-      <w:bookmarkStart w:id="41" w:name="_Toc517164465"/>
-      <w:r>
-        <w:lastRenderedPageBreak/>
-        <w:t>UniVerse Files</w:t>
-      </w:r>
-      <w:bookmarkEnd w:id="38"/>
-      <w:bookmarkEnd w:id="39"/>
-      <w:bookmarkEnd w:id="40"/>
-      <w:bookmarkEnd w:id="41"/>
-    </w:p>
-    <w:p/>
-    <w:p>
-      <w:pPr>
-        <w:pStyle w:val="Text"/>
-      </w:pPr>
-      <w:r>
-        <w:t>UniVerse stores data and programs in structures called Files.</w:t>
-      </w:r>
-    </w:p>
-    <w:p/>
-    <w:p>
-      <w:pPr>
-        <w:pStyle w:val="StyleBoxSinglesolidlineAuto05ptLinewidth"/>
-        <w:ind w:left="720"/>
-        <w:rPr>
-          <w:b/>
-        </w:rPr>
-      </w:pPr>
-      <w:r>
-        <w:rPr>
-          <w:b/>
-        </w:rPr>
-        <w:t>Files and Tables</w:t>
-      </w:r>
-    </w:p>
-    <w:p>
-      <w:pPr>
-        <w:pStyle w:val="StyleBoxSinglesolidlineAuto05ptLinewidth"/>
-        <w:ind w:left="720"/>
-      </w:pPr>
-    </w:p>
-    <w:p>
-      <w:pPr>
-        <w:pStyle w:val="StyleBoxSinglesolidlineAuto05ptLinewidth"/>
-        <w:ind w:left="720"/>
-      </w:pPr>
-      <w:r>
-        <w:t xml:space="preserve">As a developer you are probably already familiar with the concept of database tables. </w:t>
-      </w:r>
-    </w:p>
-    <w:p>
-      <w:pPr>
-        <w:pStyle w:val="StyleBoxSinglesolidlineAuto05ptLinewidth"/>
-        <w:ind w:left="720"/>
-      </w:pPr>
-      <w:r>
-        <w:t xml:space="preserve">UniVerse files and tables may look similar, but beware - they are not the same thing! </w:t>
-      </w:r>
-    </w:p>
-    <w:p>
-      <w:pPr>
-        <w:pStyle w:val="StyleBoxSinglesolidlineAuto05ptLinewidth"/>
-        <w:ind w:left="720"/>
-      </w:pPr>
-    </w:p>
-    <w:p>
-      <w:pPr>
-        <w:pStyle w:val="StyleBoxSinglesolidlineAuto05ptLinewidth"/>
-        <w:ind w:left="720"/>
-      </w:pPr>
-      <w:r>
-        <w:t>UniVerse implements a SQL data model over the top of its native MultiValue data model: the SQL model adds schema and constraint information to files to create SQL tables. However, the use of SQL is very rare amongst UniVerse developers.</w:t>
-      </w:r>
-    </w:p>
-    <w:p/>
-    <w:p>
-      <w:pPr>
-        <w:pStyle w:val="Text"/>
-      </w:pPr>
-      <w:r>
-        <w:t>You can think of a UniVerse file as being very similar to a filing cabinet in an office. A filing cabinet typically contains many records - sheets of information often organized into formal structures. Each set of cabinets may be dedicated to holding just one type of record: customer details, invoices, despatch notes or similar.</w:t>
-      </w:r>
-    </w:p>
-    <w:p>
-      <w:pPr>
-        <w:pStyle w:val="Text"/>
-      </w:pPr>
-    </w:p>
-    <w:p>
-      <w:pPr>
-        <w:pStyle w:val="Text"/>
-      </w:pPr>
-    </w:p>
-    <w:p>
-      <w:pPr>
-        <w:pStyle w:val="Text"/>
-      </w:pPr>
-      <w:r>
-        <w:t>UniVerse files work in the same way. Each file stores any number of pieces of data organized into records. Just like the paper forms in a filing cabinet, these records generally (but not always) contain similar information.</w:t>
-      </w:r>
-    </w:p>
-    <w:p>
-      <w:pPr>
-        <w:pStyle w:val="Text"/>
-      </w:pPr>
-    </w:p>
-    <w:p>
-      <w:pPr>
-        <w:pStyle w:val="Text"/>
-      </w:pPr>
-    </w:p>
-    <w:p>
-      <w:pPr>
-        <w:pStyle w:val="Text"/>
-      </w:pPr>
-      <w:r>
-        <w:t xml:space="preserve">A single UniVerse file may hold hundreds of thousands or millions of records. Just like any good filing system, the records are organized in such a way that the database can retrieve any record instantly. </w:t>
-      </w:r>
-    </w:p>
-    <w:p/>
-    <w:p>
-      <w:pPr>
-        <w:pStyle w:val="Heading2"/>
-      </w:pPr>
-      <w:bookmarkStart w:id="42" w:name="_Toc173074993"/>
-      <w:bookmarkStart w:id="43" w:name="_Toc212101494"/>
-      <w:bookmarkStart w:id="44" w:name="_Toc282518124"/>
-      <w:bookmarkStart w:id="45" w:name="_Toc517164466"/>
-      <w:r>
-        <w:t>Listing the Files in your Account</w:t>
-      </w:r>
-      <w:bookmarkEnd w:id="42"/>
-      <w:bookmarkEnd w:id="43"/>
-      <w:bookmarkEnd w:id="44"/>
-      <w:bookmarkEnd w:id="45"/>
-    </w:p>
-    <w:p/>
-    <w:p>
-      <w:pPr>
-        <w:pStyle w:val="Text"/>
-      </w:pPr>
-      <w:r>
-        <w:t xml:space="preserve">Because UniVerse holds all its data in files, the first stage when looking for information is to discover the files that are visible in your account. </w:t>
-      </w:r>
-    </w:p>
-    <w:p>
-      <w:pPr>
-        <w:pStyle w:val="Text"/>
-      </w:pPr>
-    </w:p>
-    <w:p>
-      <w:pPr>
-        <w:pStyle w:val="Text"/>
-      </w:pPr>
-      <w:r>
-        <w:t xml:space="preserve">To see the files in the demonstration account, type the command </w:t>
-      </w:r>
-      <w:r>
-        <w:rPr>
-          <w:b/>
-        </w:rPr>
-        <w:t>LISTFILES</w:t>
-      </w:r>
-      <w:r>
-        <w:t xml:space="preserve"> or </w:t>
-      </w:r>
-      <w:r>
-        <w:rPr>
-          <w:b/>
-        </w:rPr>
-        <w:t>LISTF</w:t>
-      </w:r>
-      <w:r>
-        <w:t xml:space="preserve"> for short:</w:t>
-      </w:r>
-    </w:p>
-    <w:p>
-      <w:pPr>
-        <w:pStyle w:val="Text"/>
-      </w:pPr>
-    </w:p>
-    <w:p>
-      <w:pPr>
-        <w:pStyle w:val="Text"/>
-        <w:rPr>
-          <w:b/>
-        </w:rPr>
-      </w:pPr>
-      <w:r>
-        <w:rPr>
-          <w:b/>
-        </w:rPr>
-        <w:t>LISTF</w:t>
-      </w:r>
-    </w:p>
-    <w:p>
-      <w:pPr>
-        <w:pStyle w:val="Text"/>
-      </w:pPr>
-    </w:p>
-    <w:p>
-      <w:pPr>
-        <w:pStyle w:val="Text"/>
-      </w:pPr>
-      <w:r>
-        <w:t xml:space="preserve">The LISTFILES command displays a listing of all the files that are directly accessible from your account. The listing will include any files that have been created in that account, and certain files that may be held in other accounts. </w:t>
-      </w:r>
-    </w:p>
-    <w:p>
-      <w:pPr>
-        <w:pStyle w:val="Text"/>
-      </w:pPr>
-    </w:p>
-    <w:p>
-      <w:pPr>
-        <w:pStyle w:val="Heading2"/>
-      </w:pPr>
-      <w:bookmarkStart w:id="46" w:name="_Toc173074994"/>
-      <w:bookmarkStart w:id="47" w:name="_Toc212101495"/>
-      <w:bookmarkStart w:id="48" w:name="_Toc282518125"/>
-      <w:bookmarkStart w:id="49" w:name="_Toc517164467"/>
-      <w:r>
-        <w:lastRenderedPageBreak/>
-        <w:t>Navigating through Listings</w:t>
-      </w:r>
-      <w:bookmarkEnd w:id="46"/>
-      <w:bookmarkEnd w:id="47"/>
-      <w:bookmarkEnd w:id="48"/>
-      <w:bookmarkEnd w:id="49"/>
-    </w:p>
-    <w:p/>
-    <w:p>
-      <w:pPr>
-        <w:pStyle w:val="Text"/>
-      </w:pPr>
-      <w:r>
-        <w:t>The LISTF command is displayed one page at a time, using the number of lines UniVerse expects your terminal emulator to support. This is true of many TCL commands when run through the command shell.</w:t>
-      </w:r>
-    </w:p>
-    <w:p>
-      <w:pPr>
-        <w:pStyle w:val="Text"/>
-      </w:pPr>
-    </w:p>
-    <w:p>
-      <w:pPr>
-        <w:pStyle w:val="Text"/>
-      </w:pPr>
-      <w:r>
-        <w:t>At the bottom of each page, you will see the message:</w:t>
-      </w:r>
-    </w:p>
-    <w:p>
-      <w:pPr>
-        <w:pStyle w:val="ExampleSyntax"/>
-      </w:pPr>
-      <w:r>
-        <w:br/>
-        <w:t>Press any key to continue.</w:t>
-      </w:r>
-    </w:p>
-    <w:p/>
-    <w:p>
-      <w:pPr>
-        <w:pStyle w:val="Text"/>
-      </w:pPr>
-      <w:r>
-        <w:t>For most commands, this prompt gives you three choices:</w:t>
-      </w:r>
-    </w:p>
-    <w:p>
-      <w:pPr>
-        <w:pStyle w:val="Text"/>
-      </w:pPr>
-    </w:p>
-    <w:p>
-      <w:pPr>
-        <w:pStyle w:val="Text"/>
-        <w:numPr>
-          <w:ilvl w:val="0"/>
-          <w:numId w:val="45"/>
-        </w:numPr>
-        <w:spacing w:after="0" w:line="240" w:lineRule="auto"/>
-        <w:contextualSpacing w:val="0"/>
-      </w:pPr>
-      <w:r>
-        <w:t>Press the Enter key to display the next page.</w:t>
-      </w:r>
-    </w:p>
-    <w:p>
-      <w:pPr>
-        <w:pStyle w:val="Text"/>
-      </w:pPr>
-    </w:p>
-    <w:p>
-      <w:pPr>
-        <w:pStyle w:val="Text"/>
-        <w:numPr>
-          <w:ilvl w:val="0"/>
-          <w:numId w:val="45"/>
-        </w:numPr>
-        <w:spacing w:after="0" w:line="240" w:lineRule="auto"/>
-        <w:contextualSpacing w:val="0"/>
-      </w:pPr>
-      <w:r>
-        <w:t>Type Q (short for QUIT) to stop the list at that point, and to return to the command prompt. This prevents you having to page through the rest of the listing.</w:t>
-      </w:r>
-    </w:p>
-    <w:p>
-      <w:pPr>
-        <w:pStyle w:val="Text"/>
-      </w:pPr>
-    </w:p>
-    <w:p>
-      <w:pPr>
-        <w:pStyle w:val="Text"/>
-        <w:numPr>
-          <w:ilvl w:val="0"/>
-          <w:numId w:val="45"/>
-        </w:numPr>
-        <w:spacing w:after="0" w:line="240" w:lineRule="auto"/>
-        <w:contextualSpacing w:val="0"/>
-      </w:pPr>
-      <w:r>
-        <w:t>Type N (short for NOPAGE) to turn off the paging for this listing. This will then run through the rest of the listing without pausing.</w:t>
-      </w:r>
-    </w:p>
-    <w:p/>
-    <w:p>
-      <w:pPr>
-        <w:pStyle w:val="Heading2"/>
-      </w:pPr>
-      <w:bookmarkStart w:id="50" w:name="_Toc173074995"/>
-      <w:bookmarkStart w:id="51" w:name="_Toc212101496"/>
-      <w:bookmarkStart w:id="52" w:name="_Toc282518126"/>
-      <w:bookmarkStart w:id="53" w:name="_Toc517164468"/>
-      <w:r>
-        <w:t>Listing File Content</w:t>
-      </w:r>
-      <w:bookmarkEnd w:id="50"/>
-      <w:bookmarkEnd w:id="51"/>
-      <w:bookmarkEnd w:id="52"/>
-      <w:bookmarkEnd w:id="53"/>
-    </w:p>
-    <w:p/>
-    <w:p>
-      <w:pPr>
-        <w:pStyle w:val="Text"/>
-      </w:pPr>
-      <w:r>
-        <w:t xml:space="preserve">When you start looking through the list of files, the names that appear may or may not give a clue to the information that the files are holding. So the next step will be to start looking through some of the file content. </w:t>
-      </w:r>
-    </w:p>
-    <w:p>
-      <w:pPr>
-        <w:pStyle w:val="Text"/>
-      </w:pPr>
-    </w:p>
-    <w:p>
-      <w:pPr>
-        <w:pStyle w:val="Text"/>
-      </w:pPr>
-    </w:p>
-    <w:p>
-      <w:pPr>
-        <w:pStyle w:val="Text"/>
-      </w:pPr>
-      <w:r>
-        <w:t>There are various means to look at the data held in a file, some of which can be generally more helpful than others. In a perfect world (or a demonstration application), it should be possible for you to get a summary view of the information held in a file by using the command:</w:t>
-      </w:r>
-    </w:p>
-    <w:p>
-      <w:pPr>
-        <w:pStyle w:val="Text"/>
-      </w:pPr>
-    </w:p>
-    <w:p>
-      <w:pPr>
-        <w:pStyle w:val="ExampleSyntax"/>
-      </w:pPr>
-      <w:r>
-        <w:t>LIST filename</w:t>
-      </w:r>
-    </w:p>
-    <w:p/>
-    <w:p>
-      <w:pPr>
-        <w:pStyle w:val="Text"/>
-      </w:pPr>
-      <w:r>
-        <w:t>where filename is the name of the file to be listed.</w:t>
-      </w:r>
-    </w:p>
-    <w:p>
-      <w:pPr>
-        <w:pStyle w:val="Text"/>
-      </w:pPr>
-    </w:p>
-    <w:p>
-      <w:pPr>
-        <w:pStyle w:val="Text"/>
-      </w:pPr>
-      <w:r>
-        <w:t>For example, type the f</w:t>
-      </w:r>
-      <w:r>
-        <w:t>ollowing command to see the books in stock</w:t>
-      </w:r>
-      <w:r>
-        <w:t>:</w:t>
-      </w:r>
-    </w:p>
-    <w:p>
-      <w:pPr>
-        <w:pStyle w:val="ExampleCommand"/>
-      </w:pPr>
-      <w:r>
-        <w:t xml:space="preserve">LIST </w:t>
-      </w:r>
-      <w:r>
-        <w:t>U2</w:t>
-      </w:r>
-      <w:r>
-        <w:t>_BOOKS</w:t>
-      </w:r>
-    </w:p>
-    <w:p>
-      <w:pPr>
-        <w:rPr>
-          <w:rFonts w:ascii="Arial" w:eastAsia="Times New Roman" w:hAnsi="Arial" w:cs="Arial"/>
-          <w:b/>
-          <w:bCs/>
-          <w:sz w:val="26"/>
-          <w:szCs w:val="26"/>
-          <w:lang w:eastAsia="en-GB"/>
-        </w:rPr>
-      </w:pPr>
-      <w:bookmarkStart w:id="54" w:name="_Toc173074996"/>
-      <w:bookmarkStart w:id="55" w:name="_Toc212101497"/>
-      <w:r>
-        <w:br w:type="page"/>
-      </w:r>
-    </w:p>
-    <w:p>
-      <w:pPr>
-        <w:pStyle w:val="Heading2"/>
-      </w:pPr>
-      <w:bookmarkStart w:id="56" w:name="_Toc282518127"/>
-      <w:bookmarkStart w:id="57" w:name="_Toc517164469"/>
-      <w:r>
-        <w:lastRenderedPageBreak/>
-        <w:t>Records and Fields</w:t>
-      </w:r>
-      <w:bookmarkEnd w:id="54"/>
-      <w:bookmarkEnd w:id="55"/>
-      <w:bookmarkEnd w:id="56"/>
-      <w:bookmarkEnd w:id="57"/>
-    </w:p>
-    <w:p/>
-    <w:p>
-      <w:pPr>
-        <w:pStyle w:val="Text"/>
-      </w:pPr>
-      <w:r>
-        <w:t xml:space="preserve">Each UniVerse record contains </w:t>
-      </w:r>
-      <w:r>
-        <w:t>several</w:t>
-      </w:r>
-      <w:r>
-        <w:t xml:space="preserve"> pieces of information. To distinguish between each of these pieces of information, each record is divided into </w:t>
-      </w:r>
-      <w:r>
-        <w:t>fields.</w:t>
-      </w:r>
-      <w:r>
-        <w:t xml:space="preserve"> A record may have no fields, one field or any number of fields. </w:t>
-      </w:r>
-    </w:p>
-    <w:p>
-      <w:pPr>
-        <w:pStyle w:val="Text"/>
-      </w:pPr>
-    </w:p>
-    <w:p>
-      <w:pPr>
-        <w:pStyle w:val="Text"/>
-      </w:pPr>
-      <w:r>
-        <w:t>The LIST command creates a columnar listing of various selected fields from the records.</w:t>
-      </w:r>
-    </w:p>
-    <w:p>
-      <w:pPr>
-        <w:pStyle w:val="Text"/>
-      </w:pPr>
-      <w:r>
-        <w:t xml:space="preserve"> </w:t>
-      </w:r>
-    </w:p>
-    <w:p>
-      <w:pPr>
-        <w:pStyle w:val="Heading2"/>
-      </w:pPr>
-      <w:bookmarkStart w:id="58" w:name="_Toc173074998"/>
-      <w:bookmarkStart w:id="59" w:name="_Toc212101499"/>
-      <w:bookmarkStart w:id="60" w:name="_Toc282518128"/>
-      <w:bookmarkStart w:id="61" w:name="_Toc517164470"/>
-      <w:r>
-        <w:t>Files and Dictionaries</w:t>
-      </w:r>
-      <w:bookmarkEnd w:id="58"/>
-      <w:bookmarkEnd w:id="59"/>
-      <w:bookmarkEnd w:id="60"/>
-      <w:bookmarkEnd w:id="61"/>
-    </w:p>
-    <w:p/>
-    <w:p>
-      <w:pPr>
-        <w:pStyle w:val="Text"/>
-      </w:pPr>
-      <w:r>
-        <w:t>The default listing of a file (using LIST filename) may or may not show you anything useful: you may get lucky and see the information you need included in the display in just the way you want to see it, but in most cases you will need to discover what other information is being held in the file.</w:t>
-      </w:r>
-    </w:p>
-    <w:p>
-      <w:pPr>
-        <w:pStyle w:val="Text"/>
-      </w:pPr>
-    </w:p>
-    <w:p>
-      <w:pPr>
-        <w:pStyle w:val="Text"/>
-      </w:pPr>
-      <w:r>
-        <w:t>This introduces a defining aspect of the UniVerse database: the File Dictionary.</w:t>
-      </w:r>
-    </w:p>
-    <w:p>
-      <w:pPr>
-        <w:pStyle w:val="Text"/>
-      </w:pPr>
-    </w:p>
-    <w:p>
-      <w:pPr>
-        <w:pStyle w:val="Text"/>
-      </w:pPr>
-      <w:r>
-        <w:t>MultiValue databases have a number of pronounced features that separate them from the rest of the database market, one of the most important of which is the use of File Dictionaries. Each UniVerse file is made up of two separate entities:</w:t>
-      </w:r>
-    </w:p>
-    <w:p>
-      <w:pPr>
-        <w:pStyle w:val="Text"/>
-      </w:pPr>
-    </w:p>
-    <w:p>
-      <w:pPr>
-        <w:pStyle w:val="Text"/>
-        <w:numPr>
-          <w:ilvl w:val="0"/>
-          <w:numId w:val="46"/>
-        </w:numPr>
-        <w:spacing w:after="0" w:line="240" w:lineRule="auto"/>
-        <w:contextualSpacing w:val="0"/>
-      </w:pPr>
-      <w:r>
-        <w:t>a Data section that holds the records.</w:t>
-      </w:r>
-    </w:p>
-    <w:p>
-      <w:pPr>
-        <w:pStyle w:val="Text"/>
-        <w:numPr>
-          <w:ilvl w:val="0"/>
-          <w:numId w:val="46"/>
-        </w:numPr>
-        <w:spacing w:after="0" w:line="240" w:lineRule="auto"/>
-        <w:contextualSpacing w:val="0"/>
-      </w:pPr>
-      <w:r>
-        <w:t xml:space="preserve">a Dictionary </w:t>
-      </w:r>
-      <w:r>
-        <w:t>section that describes the content.</w:t>
-      </w:r>
-    </w:p>
-    <w:p>
-      <w:pPr>
-        <w:pStyle w:val="Text"/>
-      </w:pPr>
-    </w:p>
-    <w:p>
-      <w:pPr>
-        <w:pStyle w:val="Text"/>
-      </w:pPr>
-      <w:r>
-        <w:t xml:space="preserve">The File Dictionary holds the Metadata that describes the content of the file. This Metadata is the key to understanding the enquiry languages and other structures used by UniVerse. </w:t>
-      </w:r>
-    </w:p>
-    <w:p>
-      <w:pPr>
-        <w:pStyle w:val="Text"/>
-      </w:pPr>
-    </w:p>
-    <w:p>
-      <w:pPr>
-        <w:pStyle w:val="Text"/>
-      </w:pPr>
-      <w:r>
-        <w:t xml:space="preserve">UniVerse divides records into fields. Each field generally holds one piece of information: the </w:t>
-      </w:r>
-      <w:r>
-        <w:t>U2</w:t>
-      </w:r>
-      <w:r>
-        <w:t xml:space="preserve">_BOOKS file, for example, contains records defining each title in the bookstore catalogue. Each title record contains fields holding the short title of the book, the author, the ISBN number, genre, department, price and stock level amongst others. </w:t>
-      </w:r>
-    </w:p>
-    <w:p>
-      <w:pPr>
-        <w:pStyle w:val="Text"/>
-      </w:pPr>
-    </w:p>
-    <w:p>
-      <w:pPr>
-        <w:pStyle w:val="Text"/>
-      </w:pPr>
-      <w:r>
-        <w:t xml:space="preserve">Whenever the LIST command encounters a file, it looks at the file dictionary to find the information for each of the fields it needs to display. </w:t>
-      </w:r>
-    </w:p>
-    <w:p/>
-    <w:p>
-      <w:pPr>
-        <w:pStyle w:val="Heading2"/>
-      </w:pPr>
-      <w:bookmarkStart w:id="62" w:name="_Toc173074999"/>
-      <w:bookmarkStart w:id="63" w:name="_Toc212101500"/>
-      <w:bookmarkStart w:id="64" w:name="_Toc282518129"/>
     </w:p>
     <w:p>
       <w:pPr>
@@ -5643,6 +5080,9 @@
           <w:szCs w:val="26"/>
         </w:rPr>
       </w:pPr>
+      <w:bookmarkStart w:id="39" w:name="_Toc173074992"/>
+      <w:bookmarkStart w:id="40" w:name="_Toc212101493"/>
+      <w:bookmarkStart w:id="41" w:name="_Toc282518123"/>
       <w:r>
         <w:br w:type="page"/>
       </w:r>
@@ -5651,15 +5091,529 @@
       <w:pPr>
         <w:pStyle w:val="Heading2"/>
       </w:pPr>
-      <w:bookmarkStart w:id="65" w:name="_Toc517164471"/>
+      <w:bookmarkStart w:id="42" w:name="_Toc517165130"/>
       <w:r>
         <w:lastRenderedPageBreak/>
-        <w:t>Listing a File Dictionary</w:t>
-      </w:r>
+        <w:t>UniVerse Files</w:t>
+      </w:r>
+      <w:bookmarkEnd w:id="39"/>
+      <w:bookmarkEnd w:id="40"/>
+      <w:bookmarkEnd w:id="41"/>
+      <w:bookmarkEnd w:id="42"/>
+    </w:p>
+    <w:p/>
+    <w:p>
+      <w:pPr>
+        <w:pStyle w:val="Text"/>
+      </w:pPr>
+      <w:r>
+        <w:t>UniVerse stores data and programs in structures called Files.</w:t>
+      </w:r>
+    </w:p>
+    <w:p/>
+    <w:p>
+      <w:pPr>
+        <w:pStyle w:val="StyleBoxSinglesolidlineAuto05ptLinewidth"/>
+        <w:ind w:left="720"/>
+        <w:rPr>
+          <w:b/>
+        </w:rPr>
+      </w:pPr>
+      <w:r>
+        <w:rPr>
+          <w:b/>
+        </w:rPr>
+        <w:t>Files and Tables</w:t>
+      </w:r>
+    </w:p>
+    <w:p>
+      <w:pPr>
+        <w:pStyle w:val="StyleBoxSinglesolidlineAuto05ptLinewidth"/>
+        <w:ind w:left="720"/>
+      </w:pPr>
+    </w:p>
+    <w:p>
+      <w:pPr>
+        <w:pStyle w:val="StyleBoxSinglesolidlineAuto05ptLinewidth"/>
+        <w:ind w:left="720"/>
+      </w:pPr>
+      <w:r>
+        <w:t xml:space="preserve">As a developer you are probably already familiar with the concept of database tables. </w:t>
+      </w:r>
+    </w:p>
+    <w:p>
+      <w:pPr>
+        <w:pStyle w:val="StyleBoxSinglesolidlineAuto05ptLinewidth"/>
+        <w:ind w:left="720"/>
+      </w:pPr>
+      <w:r>
+        <w:t xml:space="preserve">UniVerse files and tables may look similar, but beware - they are not the same thing! </w:t>
+      </w:r>
+    </w:p>
+    <w:p>
+      <w:pPr>
+        <w:pStyle w:val="StyleBoxSinglesolidlineAuto05ptLinewidth"/>
+        <w:ind w:left="720"/>
+      </w:pPr>
+    </w:p>
+    <w:p>
+      <w:pPr>
+        <w:pStyle w:val="StyleBoxSinglesolidlineAuto05ptLinewidth"/>
+        <w:ind w:left="720"/>
+      </w:pPr>
+      <w:r>
+        <w:t>UniVerse implements a SQL data model over the top of its native MultiValue data model: the SQL model adds schema and constraint information to files to create SQL tables. However, the use of SQL is very rare amongst UniVerse developers.</w:t>
+      </w:r>
+    </w:p>
+    <w:p/>
+    <w:p>
+      <w:pPr>
+        <w:pStyle w:val="Text"/>
+      </w:pPr>
+      <w:r>
+        <w:t>You can think of a UniVerse file as being very similar to a filing cabinet in an office. A filing cabinet typically contains many records - sheets of information often organized into formal structures. Each set of cabinets may be dedicated to holding just one type of record: customer details, invoices, despatch notes or similar.</w:t>
+      </w:r>
+    </w:p>
+    <w:p>
+      <w:pPr>
+        <w:pStyle w:val="Text"/>
+      </w:pPr>
+    </w:p>
+    <w:p>
+      <w:pPr>
+        <w:pStyle w:val="Text"/>
+      </w:pPr>
+    </w:p>
+    <w:p>
+      <w:pPr>
+        <w:pStyle w:val="Text"/>
+      </w:pPr>
+      <w:r>
+        <w:t>UniVerse files work in the same way. Each file stores any number of pieces of data organized into records. Just like the paper forms in a filing cabinet, these records generally (but not always) contain similar information.</w:t>
+      </w:r>
+    </w:p>
+    <w:p>
+      <w:pPr>
+        <w:pStyle w:val="Text"/>
+      </w:pPr>
+    </w:p>
+    <w:p>
+      <w:pPr>
+        <w:pStyle w:val="Text"/>
+      </w:pPr>
+    </w:p>
+    <w:p>
+      <w:pPr>
+        <w:pStyle w:val="Text"/>
+      </w:pPr>
+      <w:r>
+        <w:t xml:space="preserve">A single UniVerse file may hold hundreds of thousands or millions of records. Just like any good filing system, the records are organized in such a way that the database can retrieve any record instantly. </w:t>
+      </w:r>
+    </w:p>
+    <w:p/>
+    <w:p>
+      <w:pPr>
+        <w:pStyle w:val="Heading2"/>
+      </w:pPr>
+      <w:bookmarkStart w:id="43" w:name="_Toc173074993"/>
+      <w:bookmarkStart w:id="44" w:name="_Toc212101494"/>
+      <w:bookmarkStart w:id="45" w:name="_Toc282518124"/>
+      <w:bookmarkStart w:id="46" w:name="_Toc517165131"/>
+      <w:r>
+        <w:t>Listing the Files in your Account</w:t>
+      </w:r>
+      <w:bookmarkEnd w:id="43"/>
+      <w:bookmarkEnd w:id="44"/>
+      <w:bookmarkEnd w:id="45"/>
+      <w:bookmarkEnd w:id="46"/>
+    </w:p>
+    <w:p/>
+    <w:p>
+      <w:pPr>
+        <w:pStyle w:val="Text"/>
+      </w:pPr>
+      <w:r>
+        <w:t xml:space="preserve">Because UniVerse holds all its data in files, the first stage when looking for information is to discover the files that are visible in your account. </w:t>
+      </w:r>
+    </w:p>
+    <w:p>
+      <w:pPr>
+        <w:pStyle w:val="Text"/>
+      </w:pPr>
+    </w:p>
+    <w:p>
+      <w:pPr>
+        <w:pStyle w:val="Text"/>
+      </w:pPr>
+      <w:r>
+        <w:t xml:space="preserve">To see the files in the demonstration account, type the command </w:t>
+      </w:r>
+      <w:r>
+        <w:rPr>
+          <w:b/>
+        </w:rPr>
+        <w:t>LISTFILES</w:t>
+      </w:r>
+      <w:r>
+        <w:t xml:space="preserve"> or </w:t>
+      </w:r>
+      <w:r>
+        <w:rPr>
+          <w:b/>
+        </w:rPr>
+        <w:t>LISTF</w:t>
+      </w:r>
+      <w:r>
+        <w:t xml:space="preserve"> for short:</w:t>
+      </w:r>
+    </w:p>
+    <w:p>
+      <w:pPr>
+        <w:pStyle w:val="Text"/>
+      </w:pPr>
+    </w:p>
+    <w:p>
+      <w:pPr>
+        <w:pStyle w:val="Text"/>
+        <w:rPr>
+          <w:b/>
+        </w:rPr>
+      </w:pPr>
+      <w:r>
+        <w:rPr>
+          <w:b/>
+        </w:rPr>
+        <w:t>LISTF</w:t>
+      </w:r>
+    </w:p>
+    <w:p>
+      <w:pPr>
+        <w:pStyle w:val="Text"/>
+      </w:pPr>
+    </w:p>
+    <w:p>
+      <w:pPr>
+        <w:pStyle w:val="Text"/>
+      </w:pPr>
+      <w:r>
+        <w:t xml:space="preserve">The LISTFILES command displays a listing of all the files that are directly accessible from your account. The listing will include any files that have been created in that account, and certain files that may be held in other accounts. </w:t>
+      </w:r>
+    </w:p>
+    <w:p>
+      <w:pPr>
+        <w:pStyle w:val="Text"/>
+      </w:pPr>
+    </w:p>
+    <w:p>
+      <w:pPr>
+        <w:pStyle w:val="Heading2"/>
+      </w:pPr>
+      <w:bookmarkStart w:id="47" w:name="_Toc173074994"/>
+      <w:bookmarkStart w:id="48" w:name="_Toc212101495"/>
+      <w:bookmarkStart w:id="49" w:name="_Toc282518125"/>
+      <w:bookmarkStart w:id="50" w:name="_Toc517165132"/>
+      <w:r>
+        <w:lastRenderedPageBreak/>
+        <w:t>Navigating through Listings</w:t>
+      </w:r>
+      <w:bookmarkEnd w:id="47"/>
+      <w:bookmarkEnd w:id="48"/>
+      <w:bookmarkEnd w:id="49"/>
+      <w:bookmarkEnd w:id="50"/>
+    </w:p>
+    <w:p/>
+    <w:p>
+      <w:pPr>
+        <w:pStyle w:val="Text"/>
+      </w:pPr>
+      <w:r>
+        <w:t>The LISTF command is displayed one page at a time, using the number of lines UniVerse expects your terminal emulator to support. This is true of many TCL commands when run through the command shell.</w:t>
+      </w:r>
+    </w:p>
+    <w:p>
+      <w:pPr>
+        <w:pStyle w:val="Text"/>
+      </w:pPr>
+    </w:p>
+    <w:p>
+      <w:pPr>
+        <w:pStyle w:val="Text"/>
+      </w:pPr>
+      <w:r>
+        <w:t>At the bottom of each page, you will see the message:</w:t>
+      </w:r>
+    </w:p>
+    <w:p>
+      <w:pPr>
+        <w:pStyle w:val="ExampleSyntax"/>
+      </w:pPr>
+      <w:r>
+        <w:br/>
+        <w:t>Press any key to continue.</w:t>
+      </w:r>
+    </w:p>
+    <w:p/>
+    <w:p>
+      <w:pPr>
+        <w:pStyle w:val="Text"/>
+      </w:pPr>
+      <w:r>
+        <w:t>For most commands, this prompt gives you three choices:</w:t>
+      </w:r>
+    </w:p>
+    <w:p>
+      <w:pPr>
+        <w:pStyle w:val="Text"/>
+      </w:pPr>
+    </w:p>
+    <w:p>
+      <w:pPr>
+        <w:pStyle w:val="Text"/>
+        <w:numPr>
+          <w:ilvl w:val="0"/>
+          <w:numId w:val="45"/>
+        </w:numPr>
+        <w:spacing w:after="0" w:line="240" w:lineRule="auto"/>
+        <w:contextualSpacing w:val="0"/>
+      </w:pPr>
+      <w:r>
+        <w:t>Press the Enter key to display the next page.</w:t>
+      </w:r>
+    </w:p>
+    <w:p>
+      <w:pPr>
+        <w:pStyle w:val="Text"/>
+      </w:pPr>
+    </w:p>
+    <w:p>
+      <w:pPr>
+        <w:pStyle w:val="Text"/>
+        <w:numPr>
+          <w:ilvl w:val="0"/>
+          <w:numId w:val="45"/>
+        </w:numPr>
+        <w:spacing w:after="0" w:line="240" w:lineRule="auto"/>
+        <w:contextualSpacing w:val="0"/>
+      </w:pPr>
+      <w:r>
+        <w:t>Type Q (short for QUIT) to stop the list at that point, and to return to the command prompt. This prevents you having to page through the rest of the listing.</w:t>
+      </w:r>
+    </w:p>
+    <w:p>
+      <w:pPr>
+        <w:pStyle w:val="Text"/>
+      </w:pPr>
+    </w:p>
+    <w:p>
+      <w:pPr>
+        <w:pStyle w:val="Text"/>
+        <w:numPr>
+          <w:ilvl w:val="0"/>
+          <w:numId w:val="45"/>
+        </w:numPr>
+        <w:spacing w:after="0" w:line="240" w:lineRule="auto"/>
+        <w:contextualSpacing w:val="0"/>
+      </w:pPr>
+      <w:r>
+        <w:t>Type N (short for NOPAGE) to turn off the paging for this listing. This will then run through the rest of the listing without pausing.</w:t>
+      </w:r>
+    </w:p>
+    <w:p/>
+    <w:p>
+      <w:pPr>
+        <w:pStyle w:val="Heading2"/>
+      </w:pPr>
+      <w:bookmarkStart w:id="51" w:name="_Toc173074995"/>
+      <w:bookmarkStart w:id="52" w:name="_Toc212101496"/>
+      <w:bookmarkStart w:id="53" w:name="_Toc282518126"/>
+      <w:bookmarkStart w:id="54" w:name="_Toc517165133"/>
+      <w:r>
+        <w:t>Listing File Content</w:t>
+      </w:r>
+      <w:bookmarkEnd w:id="51"/>
+      <w:bookmarkEnd w:id="52"/>
+      <w:bookmarkEnd w:id="53"/>
+      <w:bookmarkEnd w:id="54"/>
+    </w:p>
+    <w:p/>
+    <w:p>
+      <w:pPr>
+        <w:pStyle w:val="Text"/>
+      </w:pPr>
+      <w:r>
+        <w:t xml:space="preserve">When you start looking through the list of files, the names that appear may or may not give a clue to the information that the files are holding. </w:t>
+      </w:r>
+      <w:proofErr w:type="gramStart"/>
+      <w:r>
+        <w:t>So</w:t>
+      </w:r>
+      <w:proofErr w:type="gramEnd"/>
+      <w:r>
+        <w:t xml:space="preserve"> the next step will be to start looking through some of the file content. </w:t>
+      </w:r>
+    </w:p>
+    <w:p>
+      <w:pPr>
+        <w:pStyle w:val="Text"/>
+      </w:pPr>
+    </w:p>
+    <w:p>
+      <w:pPr>
+        <w:pStyle w:val="Text"/>
+      </w:pPr>
+    </w:p>
+    <w:p>
+      <w:pPr>
+        <w:pStyle w:val="Text"/>
+      </w:pPr>
+      <w:r>
+        <w:t>There are various means to look at the data held in a file, some of which can be generally more helpful than others. In a perfect world (or a demonstration application), it should be possible for you to get a summary view of the information held in a file by using the command:</w:t>
+      </w:r>
+    </w:p>
+    <w:p>
+      <w:pPr>
+        <w:pStyle w:val="Text"/>
+      </w:pPr>
+    </w:p>
+    <w:p>
+      <w:pPr>
+        <w:pStyle w:val="ExampleSyntax"/>
+      </w:pPr>
+      <w:r>
+        <w:t>LIST filename</w:t>
+      </w:r>
+    </w:p>
+    <w:p/>
+    <w:p>
+      <w:pPr>
+        <w:pStyle w:val="Text"/>
+      </w:pPr>
+      <w:r>
+        <w:t>where filename is the name of the file to be listed.</w:t>
+      </w:r>
+    </w:p>
+    <w:p>
+      <w:pPr>
+        <w:pStyle w:val="Text"/>
+      </w:pPr>
+    </w:p>
+    <w:p>
+      <w:pPr>
+        <w:pStyle w:val="Text"/>
+      </w:pPr>
+      <w:r>
+        <w:t>For example, type the f</w:t>
+      </w:r>
+      <w:r>
+        <w:t>ollowing command to see the books in stock</w:t>
+      </w:r>
+      <w:r>
+        <w:t>:</w:t>
+      </w:r>
+    </w:p>
+    <w:p>
+      <w:pPr>
+        <w:pStyle w:val="ExampleCommand"/>
+      </w:pPr>
+      <w:r>
+        <w:t xml:space="preserve">LIST </w:t>
+      </w:r>
+      <w:r>
+        <w:t>U2</w:t>
+      </w:r>
+      <w:r>
+        <w:t>_BOOKS</w:t>
+      </w:r>
+    </w:p>
+    <w:p>
+      <w:pPr>
+        <w:rPr>
+          <w:rFonts w:ascii="Arial" w:eastAsia="Times New Roman" w:hAnsi="Arial" w:cs="Arial"/>
+          <w:b/>
+          <w:bCs/>
+          <w:sz w:val="26"/>
+          <w:szCs w:val="26"/>
+          <w:lang w:eastAsia="en-GB"/>
+        </w:rPr>
+      </w:pPr>
+      <w:bookmarkStart w:id="55" w:name="_Toc173074996"/>
+      <w:bookmarkStart w:id="56" w:name="_Toc212101497"/>
+      <w:r>
+        <w:br w:type="page"/>
+      </w:r>
+    </w:p>
+    <w:p>
+      <w:pPr>
+        <w:pStyle w:val="Heading2"/>
+      </w:pPr>
+      <w:bookmarkStart w:id="57" w:name="_Toc282518127"/>
+      <w:bookmarkStart w:id="58" w:name="_Toc517165134"/>
+      <w:r>
+        <w:lastRenderedPageBreak/>
+        <w:t>Records and Fields</w:t>
+      </w:r>
+      <w:bookmarkEnd w:id="55"/>
+      <w:bookmarkEnd w:id="56"/>
+      <w:bookmarkEnd w:id="57"/>
+      <w:bookmarkEnd w:id="58"/>
+    </w:p>
+    <w:p/>
+    <w:p>
+      <w:pPr>
+        <w:pStyle w:val="Text"/>
+      </w:pPr>
+      <w:r>
+        <w:t xml:space="preserve">Each UniVerse record contains </w:t>
+      </w:r>
+      <w:r>
+        <w:t>several</w:t>
+      </w:r>
+      <w:r>
+        <w:t xml:space="preserve"> pieces of information. To distinguish between each of these pieces of information, each record is divided into </w:t>
+      </w:r>
+      <w:r>
+        <w:t>fields.</w:t>
+      </w:r>
+      <w:r>
+        <w:t xml:space="preserve"> A record may have no fields, one field or any number of fields. </w:t>
+      </w:r>
+    </w:p>
+    <w:p>
+      <w:pPr>
+        <w:pStyle w:val="Text"/>
+      </w:pPr>
+    </w:p>
+    <w:p>
+      <w:pPr>
+        <w:pStyle w:val="Text"/>
+      </w:pPr>
+      <w:r>
+        <w:t>The LIST command creates a columnar listing of various selected fields from the records.</w:t>
+      </w:r>
+    </w:p>
+    <w:p>
+      <w:pPr>
+        <w:pStyle w:val="Text"/>
+      </w:pPr>
+      <w:r>
+        <w:t xml:space="preserve"> </w:t>
+      </w:r>
+    </w:p>
+    <w:p>
+      <w:pPr>
+        <w:pStyle w:val="Heading2"/>
+      </w:pPr>
+      <w:bookmarkStart w:id="59" w:name="_Toc173074998"/>
+      <w:bookmarkStart w:id="60" w:name="_Toc212101499"/>
+      <w:bookmarkStart w:id="61" w:name="_Toc282518128"/>
+      <w:bookmarkStart w:id="62" w:name="_Toc517165135"/>
+      <w:r>
+        <w:t>Files and Dictionaries</w:t>
+      </w:r>
+      <w:bookmarkEnd w:id="59"/>
+      <w:bookmarkEnd w:id="60"/>
+      <w:bookmarkEnd w:id="61"/>
       <w:bookmarkEnd w:id="62"/>
-      <w:bookmarkEnd w:id="63"/>
-      <w:bookmarkEnd w:id="64"/>
-      <w:bookmarkEnd w:id="65"/>
     </w:p>
     <w:p/>
     <w:p>
@@ -5667,125 +5621,148 @@
         <w:pStyle w:val="Text"/>
       </w:pPr>
       <w:r>
-        <w:t>The file dictionary is always referenced using the name:</w:t>
-      </w:r>
-    </w:p>
-    <w:p>
-      <w:pPr>
-        <w:pStyle w:val="ExampleSyntax"/>
-      </w:pPr>
-      <w:r>
-        <w:br/>
-        <w:t>DICT filename</w:t>
-      </w:r>
-    </w:p>
-    <w:p>
-      <w:pPr>
-        <w:pStyle w:val="ExampleSyntax"/>
-      </w:pPr>
-    </w:p>
-    <w:p>
-      <w:pPr>
-        <w:pStyle w:val="Text"/>
-      </w:pPr>
-      <w:r>
-        <w:t>You can list the content of the dictionary in the same way that you listed the content of the data file: by using the LIST command</w:t>
+        <w:t xml:space="preserve">The default listing of a file (using LIST filename) may or may not show you anything useful: you may get lucky and see the information you need included in the display in just the way you want to see it, but in most </w:t>
+      </w:r>
+      <w:proofErr w:type="gramStart"/>
+      <w:r>
+        <w:t>cases</w:t>
+      </w:r>
+      <w:proofErr w:type="gramEnd"/>
+      <w:r>
+        <w:t xml:space="preserve"> you will need to discover what other information is being held in the file.</w:t>
+      </w:r>
+    </w:p>
+    <w:p>
+      <w:pPr>
+        <w:pStyle w:val="Text"/>
+      </w:pPr>
+    </w:p>
+    <w:p>
+      <w:pPr>
+        <w:pStyle w:val="Text"/>
+      </w:pPr>
+      <w:r>
+        <w:t xml:space="preserve">This introduces a defining aspect of the UniVerse database: </w:t>
+      </w:r>
+      <w:proofErr w:type="gramStart"/>
+      <w:r>
+        <w:t>the</w:t>
+      </w:r>
+      <w:proofErr w:type="gramEnd"/>
+      <w:r>
+        <w:t xml:space="preserve"> File Dictionary.</w:t>
+      </w:r>
+    </w:p>
+    <w:p>
+      <w:pPr>
+        <w:pStyle w:val="Text"/>
+      </w:pPr>
+    </w:p>
+    <w:p>
+      <w:pPr>
+        <w:pStyle w:val="Text"/>
+      </w:pPr>
+      <w:r>
+        <w:t xml:space="preserve">MultiValue databases have </w:t>
+      </w:r>
+      <w:proofErr w:type="gramStart"/>
+      <w:r>
+        <w:t>a number of</w:t>
+      </w:r>
+      <w:proofErr w:type="gramEnd"/>
+      <w:r>
+        <w:t xml:space="preserve"> pronounced features that separate them from the rest of the database market, one of the most important of which is the use of File Dictionaries. Each UniVerse file is made up of two separate entities:</w:t>
+      </w:r>
+    </w:p>
+    <w:p>
+      <w:pPr>
+        <w:pStyle w:val="Text"/>
+      </w:pPr>
+    </w:p>
+    <w:p>
+      <w:pPr>
+        <w:pStyle w:val="Text"/>
+        <w:numPr>
+          <w:ilvl w:val="0"/>
+          <w:numId w:val="46"/>
+        </w:numPr>
+        <w:spacing w:after="0" w:line="240" w:lineRule="auto"/>
+        <w:contextualSpacing w:val="0"/>
+      </w:pPr>
+      <w:r>
+        <w:t>a Data section that holds the records.</w:t>
+      </w:r>
+    </w:p>
+    <w:p>
+      <w:pPr>
+        <w:pStyle w:val="Text"/>
+        <w:numPr>
+          <w:ilvl w:val="0"/>
+          <w:numId w:val="46"/>
+        </w:numPr>
+        <w:spacing w:after="0" w:line="240" w:lineRule="auto"/>
+        <w:contextualSpacing w:val="0"/>
+      </w:pPr>
+      <w:r>
+        <w:t xml:space="preserve">a Dictionary </w:t>
+      </w:r>
+      <w:r>
+        <w:t>section that describes the content.</w:t>
+      </w:r>
+    </w:p>
+    <w:p>
+      <w:pPr>
+        <w:pStyle w:val="Text"/>
+      </w:pPr>
+    </w:p>
+    <w:p>
+      <w:pPr>
+        <w:pStyle w:val="Text"/>
+      </w:pPr>
+      <w:r>
+        <w:t xml:space="preserve">The File Dictionary holds the Metadata that describes the content of the file. This Metadata is the key to understanding the enquiry languages and other structures used by UniVerse. </w:t>
+      </w:r>
+    </w:p>
+    <w:p>
+      <w:pPr>
+        <w:pStyle w:val="Text"/>
+      </w:pPr>
+    </w:p>
+    <w:p>
+      <w:pPr>
+        <w:pStyle w:val="Text"/>
+      </w:pPr>
+      <w:r>
+        <w:t xml:space="preserve">UniVerse divides records into fields. Each field generally holds one piece of information: the </w:t>
+      </w:r>
+      <w:r>
+        <w:t>U2</w:t>
+      </w:r>
+      <w:r>
+        <w:t xml:space="preserve">_BOOKS file, for example, contains records defining each title in the bookstore catalogue. Each title record contains fields holding the short title of the book, the author, the ISBN number, genre, department, price and stock level amongst others. </w:t>
+      </w:r>
+    </w:p>
+    <w:p>
+      <w:pPr>
+        <w:pStyle w:val="Text"/>
+      </w:pPr>
+    </w:p>
+    <w:p>
+      <w:pPr>
+        <w:pStyle w:val="Text"/>
+      </w:pPr>
+      <w:r>
+        <w:t xml:space="preserve">Whenever the LIST command encounters a file, it looks at the file dictionary to find the information for each of the fields it needs to display. </w:t>
       </w:r>
     </w:p>
     <w:p/>
     <w:p>
       <w:pPr>
-        <w:pStyle w:val="ExampleSyntax"/>
-      </w:pPr>
-      <w:r>
-        <w:t>LIST DICT filename</w:t>
-      </w:r>
-    </w:p>
-    <w:p/>
-    <w:p>
-      <w:pPr>
-        <w:pStyle w:val="Text"/>
-      </w:pPr>
-      <w:r>
-        <w:t>At the start of each dictionary listing are the field definitions. These are identified by a 'D' (standing for Data) in the Type column of the list. These define the real fields that occupy set positions in each record: the position number is given in the next column.</w:t>
-      </w:r>
-    </w:p>
-    <w:p>
-      <w:pPr>
-        <w:pStyle w:val="Text"/>
-      </w:pPr>
-    </w:p>
-    <w:p>
-      <w:pPr>
-        <w:pStyle w:val="Text"/>
-      </w:pPr>
-      <w:r>
-        <w:t>You can use the familiar LIST command to display individual columns, following the syntax:</w:t>
-      </w:r>
-    </w:p>
-    <w:p>
-      <w:pPr>
-        <w:pStyle w:val="ExampleSyntax"/>
-      </w:pPr>
-    </w:p>
-    <w:p>
-      <w:pPr>
-        <w:pStyle w:val="ExampleSyntax"/>
-      </w:pPr>
-      <w:r>
-        <w:t xml:space="preserve">LIST filename field </w:t>
-      </w:r>
-    </w:p>
-    <w:p>
-      <w:pPr>
-        <w:pStyle w:val="Text"/>
-      </w:pPr>
-    </w:p>
-    <w:p>
-      <w:pPr>
-        <w:pStyle w:val="Text"/>
-      </w:pPr>
-      <w:r>
-        <w:t>If you are more comfortable using SQL, you can perform the same command using a Universe SQL SELECT statement:</w:t>
-      </w:r>
-    </w:p>
-    <w:p/>
-    <w:p>
-      <w:pPr>
-        <w:pStyle w:val="ExampleCommand"/>
-      </w:pPr>
-      <w:r>
-        <w:t>SELECT @ID, SHORT_TITLE, ISBN FROM BOOK_TITLES;</w:t>
-      </w:r>
-    </w:p>
-    <w:p/>
-    <w:p>
-      <w:pPr>
-        <w:pStyle w:val="Text"/>
-      </w:pPr>
-      <w:r>
-        <w:t xml:space="preserve">UniVerse supports two enquiry languages: a variant of the MultiValue enquiry language called RetrieVe and a variant of SQL. Both use the same dictionaries and can be used largely interchangeably. Most UniVerse users prefer RetrieVe which is more English-like and has a </w:t>
-      </w:r>
-      <w:r>
-        <w:t>friendlier</w:t>
-      </w:r>
-      <w:r>
-        <w:t xml:space="preserve"> syntax. </w:t>
-      </w:r>
-    </w:p>
-    <w:p>
-      <w:pPr>
-        <w:pStyle w:val="ExampleCommand"/>
-        <w:ind w:left="0"/>
-      </w:pPr>
-    </w:p>
-    <w:p>
-      <w:pPr>
         <w:pStyle w:val="Heading2"/>
       </w:pPr>
-      <w:bookmarkStart w:id="66" w:name="_Toc173075000"/>
-      <w:bookmarkStart w:id="67" w:name="_Toc212101501"/>
-      <w:bookmarkStart w:id="68" w:name="_Toc282518130"/>
+      <w:bookmarkStart w:id="63" w:name="_Toc173074999"/>
+      <w:bookmarkStart w:id="64" w:name="_Toc212101500"/>
+      <w:bookmarkStart w:id="65" w:name="_Toc282518129"/>
     </w:p>
     <w:p>
       <w:pPr>
@@ -5808,15 +5785,172 @@
       <w:pPr>
         <w:pStyle w:val="Heading2"/>
       </w:pPr>
-      <w:bookmarkStart w:id="69" w:name="_Toc517164472"/>
+      <w:bookmarkStart w:id="66" w:name="_Toc517165136"/>
+      <w:r>
+        <w:lastRenderedPageBreak/>
+        <w:t>Listing a File Dictionary</w:t>
+      </w:r>
+      <w:bookmarkEnd w:id="63"/>
+      <w:bookmarkEnd w:id="64"/>
+      <w:bookmarkEnd w:id="65"/>
+      <w:bookmarkEnd w:id="66"/>
+    </w:p>
+    <w:p/>
+    <w:p>
+      <w:pPr>
+        <w:pStyle w:val="Text"/>
+      </w:pPr>
+      <w:r>
+        <w:t>The file dictionary is always referenced using the name:</w:t>
+      </w:r>
+    </w:p>
+    <w:p>
+      <w:pPr>
+        <w:pStyle w:val="ExampleSyntax"/>
+      </w:pPr>
+      <w:r>
+        <w:br/>
+        <w:t>DICT filename</w:t>
+      </w:r>
+    </w:p>
+    <w:p>
+      <w:pPr>
+        <w:pStyle w:val="ExampleSyntax"/>
+      </w:pPr>
+    </w:p>
+    <w:p>
+      <w:pPr>
+        <w:pStyle w:val="Text"/>
+      </w:pPr>
+      <w:r>
+        <w:t>You can list the content of the dictionary in the same way that you listed the content of the data file: by using the LIST command</w:t>
+      </w:r>
+    </w:p>
+    <w:p/>
+    <w:p>
+      <w:pPr>
+        <w:pStyle w:val="ExampleSyntax"/>
+      </w:pPr>
+      <w:r>
+        <w:t>LIST DICT filename</w:t>
+      </w:r>
+    </w:p>
+    <w:p/>
+    <w:p>
+      <w:pPr>
+        <w:pStyle w:val="Text"/>
+      </w:pPr>
+      <w:r>
+        <w:t>At the start of each dictionary listing are the field definitions. These are identified by a 'D' (standing for Data) in the Type column of the list. These define the real fields that occupy set positions in each record: the position number is given in the next column.</w:t>
+      </w:r>
+    </w:p>
+    <w:p>
+      <w:pPr>
+        <w:pStyle w:val="Text"/>
+      </w:pPr>
+    </w:p>
+    <w:p>
+      <w:pPr>
+        <w:pStyle w:val="Text"/>
+      </w:pPr>
+      <w:r>
+        <w:t>You can use the familiar LIST command to display individual columns, following the syntax:</w:t>
+      </w:r>
+    </w:p>
+    <w:p>
+      <w:pPr>
+        <w:pStyle w:val="ExampleSyntax"/>
+      </w:pPr>
+    </w:p>
+    <w:p>
+      <w:pPr>
+        <w:pStyle w:val="ExampleSyntax"/>
+      </w:pPr>
+      <w:r>
+        <w:t xml:space="preserve">LIST filename field </w:t>
+      </w:r>
+    </w:p>
+    <w:p>
+      <w:pPr>
+        <w:pStyle w:val="Text"/>
+      </w:pPr>
+    </w:p>
+    <w:p>
+      <w:pPr>
+        <w:pStyle w:val="Text"/>
+      </w:pPr>
+      <w:r>
+        <w:t>If you are more comfortable using SQL, you can perform the same command using a Universe SQL SELECT statement:</w:t>
+      </w:r>
+    </w:p>
+    <w:p/>
+    <w:p>
+      <w:pPr>
+        <w:pStyle w:val="ExampleCommand"/>
+      </w:pPr>
+      <w:r>
+        <w:t>SELECT @ID, SHORT_TITLE, ISBN FROM BOOK_TITLES;</w:t>
+      </w:r>
+    </w:p>
+    <w:p/>
+    <w:p>
+      <w:pPr>
+        <w:pStyle w:val="Text"/>
+      </w:pPr>
+      <w:r>
+        <w:t xml:space="preserve">UniVerse supports two enquiry languages: a variant of the MultiValue enquiry language called RetrieVe and a variant of SQL. Both use the same dictionaries and can be used largely interchangeably. Most UniVerse users prefer RetrieVe which is more English-like and has a </w:t>
+      </w:r>
+      <w:r>
+        <w:t>friendlier</w:t>
+      </w:r>
+      <w:r>
+        <w:t xml:space="preserve"> syntax. </w:t>
+      </w:r>
+    </w:p>
+    <w:p>
+      <w:pPr>
+        <w:pStyle w:val="ExampleCommand"/>
+        <w:ind w:left="0"/>
+      </w:pPr>
+    </w:p>
+    <w:p>
+      <w:pPr>
+        <w:pStyle w:val="Heading2"/>
+      </w:pPr>
+      <w:bookmarkStart w:id="67" w:name="_Toc173075000"/>
+      <w:bookmarkStart w:id="68" w:name="_Toc212101501"/>
+      <w:bookmarkStart w:id="69" w:name="_Toc282518130"/>
+    </w:p>
+    <w:p>
+      <w:pPr>
+        <w:contextualSpacing w:val="0"/>
+        <w:jc w:val="left"/>
+        <w:rPr>
+          <w:rFonts w:asciiTheme="majorHAnsi" w:eastAsiaTheme="majorEastAsia" w:hAnsiTheme="majorHAnsi" w:cstheme="majorBidi"/>
+          <w:b/>
+          <w:bCs/>
+          <w:color w:val="4F81BD" w:themeColor="accent1"/>
+          <w:sz w:val="26"/>
+          <w:szCs w:val="26"/>
+        </w:rPr>
+      </w:pPr>
+      <w:r>
+        <w:br w:type="page"/>
+      </w:r>
+    </w:p>
+    <w:p>
+      <w:pPr>
+        <w:pStyle w:val="Heading2"/>
+      </w:pPr>
+      <w:bookmarkStart w:id="70" w:name="_Toc517165137"/>
       <w:r>
         <w:lastRenderedPageBreak/>
         <w:t>Records and Keys</w:t>
       </w:r>
-      <w:bookmarkEnd w:id="66"/>
       <w:bookmarkEnd w:id="67"/>
       <w:bookmarkEnd w:id="68"/>
       <w:bookmarkEnd w:id="69"/>
+      <w:bookmarkEnd w:id="70"/>
     </w:p>
     <w:p/>
     <w:p>
@@ -5868,17 +6002,17 @@
       <w:pPr>
         <w:pStyle w:val="Heading2"/>
       </w:pPr>
-      <w:bookmarkStart w:id="70" w:name="_Toc173075001"/>
-      <w:bookmarkStart w:id="71" w:name="_Toc212101502"/>
-      <w:bookmarkStart w:id="72" w:name="_Toc282518131"/>
-      <w:bookmarkStart w:id="73" w:name="_Toc517164473"/>
+      <w:bookmarkStart w:id="71" w:name="_Toc173075001"/>
+      <w:bookmarkStart w:id="72" w:name="_Toc212101502"/>
+      <w:bookmarkStart w:id="73" w:name="_Toc282518131"/>
+      <w:bookmarkStart w:id="74" w:name="_Toc517165138"/>
       <w:r>
         <w:t>Dictionary Definitions</w:t>
       </w:r>
-      <w:bookmarkEnd w:id="70"/>
       <w:bookmarkEnd w:id="71"/>
       <w:bookmarkEnd w:id="72"/>
       <w:bookmarkEnd w:id="73"/>
+      <w:bookmarkEnd w:id="74"/>
     </w:p>
     <w:p/>
     <w:p>
@@ -5886,7 +6020,23 @@
         <w:pStyle w:val="Text"/>
       </w:pPr>
       <w:r>
-        <w:t>UniVerse dictionaries go further than simply defining the file content. The real power of the dictionary lies in the fact that it can contain other content than pure field definitions. In particular, Dictionaries contain definitions of virtual fields: fields that are based on calculations or expressions. These are used in reports and enquiries in exactly the same way as real fields, so that once a developer has created them there is an easy and consistent means of building derived information.</w:t>
+        <w:t xml:space="preserve">UniVerse dictionaries go further than simply defining the file content. The real power of the dictionary lies in the fact that it can contain other content than pure field definitions. </w:t>
+      </w:r>
+      <w:proofErr w:type="gramStart"/>
+      <w:r>
+        <w:t>In particular, Dictionaries</w:t>
+      </w:r>
+      <w:proofErr w:type="gramEnd"/>
+      <w:r>
+        <w:t xml:space="preserve"> contain definitions of virtual fields: fields that are based on calculations or expressions. These are used in reports and enquiries in </w:t>
+      </w:r>
+      <w:proofErr w:type="gramStart"/>
+      <w:r>
+        <w:t>exactly the same</w:t>
+      </w:r>
+      <w:proofErr w:type="gramEnd"/>
+      <w:r>
+        <w:t xml:space="preserve"> way as real fields, so that once a developer has created them there is an easy and consistent means of building derived information.</w:t>
       </w:r>
     </w:p>
     <w:p>
@@ -5956,18 +6106,18 @@
       <w:pPr>
         <w:pStyle w:val="Heading2"/>
       </w:pPr>
-      <w:bookmarkStart w:id="74" w:name="_Toc173075002"/>
-      <w:bookmarkStart w:id="75" w:name="_Toc212101503"/>
-      <w:bookmarkStart w:id="76" w:name="_Toc282518132"/>
-      <w:bookmarkStart w:id="77" w:name="_Toc517164474"/>
+      <w:bookmarkStart w:id="75" w:name="_Toc173075002"/>
+      <w:bookmarkStart w:id="76" w:name="_Toc212101503"/>
+      <w:bookmarkStart w:id="77" w:name="_Toc282518132"/>
+      <w:bookmarkStart w:id="78" w:name="_Toc517165139"/>
       <w:r>
         <w:lastRenderedPageBreak/>
         <w:t>Related Fields</w:t>
       </w:r>
-      <w:bookmarkEnd w:id="74"/>
       <w:bookmarkEnd w:id="75"/>
       <w:bookmarkEnd w:id="76"/>
       <w:bookmarkEnd w:id="77"/>
+      <w:bookmarkEnd w:id="78"/>
     </w:p>
     <w:p/>
     <w:p>
@@ -5975,7 +6125,23 @@
         <w:pStyle w:val="Text"/>
       </w:pPr>
       <w:r>
-        <w:t>One particularly powerful feature of virtual fields, is that the data they present can be sourced from other files – similar to using a lookup in a spreadsheet. A virtual field can present data as if it were part of the file, when in reality it is held somewhere else. This makes database enquiries very much simpler than using join clauses!</w:t>
+        <w:t xml:space="preserve">One particularly powerful feature of virtual fields, is that the data they present can be sourced from other files – </w:t>
+      </w:r>
+      <w:proofErr w:type="gramStart"/>
+      <w:r>
+        <w:t>similar to</w:t>
+      </w:r>
+      <w:proofErr w:type="gramEnd"/>
+      <w:r>
+        <w:t xml:space="preserve"> using a lookup in a spreadsheet. A virtual field can present data as if it were part of the file, when </w:t>
+      </w:r>
+      <w:proofErr w:type="gramStart"/>
+      <w:r>
+        <w:t>in reality it</w:t>
+      </w:r>
+      <w:proofErr w:type="gramEnd"/>
+      <w:r>
+        <w:t xml:space="preserve"> is held somewhere else. This makes database enquiries very much simpler than using join clauses!</w:t>
       </w:r>
     </w:p>
     <w:p/>
@@ -5983,17 +6149,17 @@
       <w:pPr>
         <w:pStyle w:val="Heading2"/>
       </w:pPr>
-      <w:bookmarkStart w:id="78" w:name="_Toc173075004"/>
-      <w:bookmarkStart w:id="79" w:name="_Toc212101505"/>
-      <w:bookmarkStart w:id="80" w:name="_Toc282518133"/>
-      <w:bookmarkStart w:id="81" w:name="_Toc517164475"/>
+      <w:bookmarkStart w:id="79" w:name="_Toc173075004"/>
+      <w:bookmarkStart w:id="80" w:name="_Toc212101505"/>
+      <w:bookmarkStart w:id="81" w:name="_Toc282518133"/>
+      <w:bookmarkStart w:id="82" w:name="_Toc517165140"/>
       <w:r>
         <w:t>MultiValued Data</w:t>
       </w:r>
-      <w:bookmarkEnd w:id="78"/>
       <w:bookmarkEnd w:id="79"/>
       <w:bookmarkEnd w:id="80"/>
       <w:bookmarkEnd w:id="81"/>
+      <w:bookmarkEnd w:id="82"/>
     </w:p>
     <w:p/>
     <w:p>
@@ -6001,20 +6167,36 @@
         <w:pStyle w:val="Text"/>
       </w:pPr>
       <w:r>
-        <w:t>Most databases use flat representations of data: information is stored in two dimensional tables of columns and rows, like a spreadsheet. If you want to hold something that is three dimensional, like a sales order with a number of separate item lines, you need to break this across two tables: one for the header information and one to hold each item line. This is known as a 'Master-Detail' or 'Parent-Child' relation.</w:t>
-      </w:r>
-    </w:p>
-    <w:p>
-      <w:pPr>
-        <w:pStyle w:val="Text"/>
-      </w:pPr>
-    </w:p>
-    <w:p>
-      <w:pPr>
-        <w:pStyle w:val="Text"/>
-      </w:pPr>
-      <w:r>
-        <w:t>The problem with this format is that in most cases you have relate these all of these rows back together again whenever you need to reassemble that sales order for display. This need to relate information together is the heart of the 'relational database' model. It is also a costly operation in terms of memory and processing power and, whilst academically useful as a model, is practically inefficient. Readers of an RDBMS disposition should note that Codd himself described this as a design, and not an implementation, model.</w:t>
+        <w:t xml:space="preserve">Most databases use flat representations of data: information is stored in two dimensional tables of columns and rows, like a spreadsheet. If you want to hold something that is three dimensional, like a sales order with </w:t>
+      </w:r>
+      <w:proofErr w:type="gramStart"/>
+      <w:r>
+        <w:t>a number of</w:t>
+      </w:r>
+      <w:proofErr w:type="gramEnd"/>
+      <w:r>
+        <w:t xml:space="preserve"> separate item lines, you need to break this across two tables: one for the header information and one to hold each item line. This is known as a 'Master-Detail' or 'Parent-Child' relation.</w:t>
+      </w:r>
+    </w:p>
+    <w:p>
+      <w:pPr>
+        <w:pStyle w:val="Text"/>
+      </w:pPr>
+    </w:p>
+    <w:p>
+      <w:pPr>
+        <w:pStyle w:val="Text"/>
+      </w:pPr>
+      <w:r>
+        <w:t xml:space="preserve">The problem with this format is that in most cases you have relate these </w:t>
+      </w:r>
+      <w:proofErr w:type="gramStart"/>
+      <w:r>
+        <w:t>all of these</w:t>
+      </w:r>
+      <w:proofErr w:type="gramEnd"/>
+      <w:r>
+        <w:t xml:space="preserve"> rows back together again whenever you need to reassemble that sales order for display. This need to relate information together is the heart of the 'relational database' model. It is also a costly operation in terms of memory and processing power and, whilst academically useful as a model, is practically inefficient. Readers of an RDBMS disposition should note that Codd himself described this as a design, and not an implementation, model.</w:t>
       </w:r>
     </w:p>
     <w:p>
@@ -6040,7 +6222,15 @@
         <w:pStyle w:val="Text"/>
       </w:pPr>
       <w:r>
-        <w:t>A MultiValued Database does not need to use two separate files to hold master/detail records, such as a sales order. In such a file, each sales order is held in a single record that contains both the header information – the customer details and the time and date of the order – and the individual item lines for the audio titles and their quantities. The LIST command helpfully presents the 'detail' fields side by side if at all possible.</w:t>
+        <w:t xml:space="preserve">A MultiValued Database does not need to use two separate files to hold master/detail records, such as a sales order. In such a file, each sales order is held in a single record that contains both the header information – the customer details and the time and date of the order – and the individual item lines for the audio titles and their quantities. The LIST command helpfully presents the 'detail' fields side by side </w:t>
+      </w:r>
+      <w:proofErr w:type="gramStart"/>
+      <w:r>
+        <w:t>if at all possible</w:t>
+      </w:r>
+      <w:proofErr w:type="gramEnd"/>
+      <w:r>
+        <w:t>.</w:t>
       </w:r>
     </w:p>
     <w:p/>
@@ -6050,16 +6240,12 @@
         <w:jc w:val="center"/>
       </w:pPr>
       <w:r>
-        <w:rPr>
-          <w:noProof/>
-          <w:lang w:eastAsia="en-GB"/>
-        </w:rPr>
         <w:lastRenderedPageBreak/>
         <w:drawing>
-          <wp:inline distT="0" distB="0" distL="0" distR="0" wp14:anchorId="4EC1B4B8" wp14:editId="783EE655">
-            <wp:extent cx="3657600" cy="1981200"/>
-            <wp:effectExtent l="19050" t="0" r="0" b="0"/>
-            <wp:docPr id="20" name="Picture 22"/>
+          <wp:inline distT="0" distB="0" distL="0" distR="0">
+            <wp:extent cx="5278120" cy="2771843"/>
+            <wp:effectExtent l="0" t="0" r="0" b="9525"/>
+            <wp:docPr id="4" name="Picture 4"/>
             <wp:cNvGraphicFramePr>
               <a:graphicFrameLocks xmlns:a="http://schemas.openxmlformats.org/drawingml/2006/main" noChangeAspect="1"/>
             </wp:cNvGraphicFramePr>
@@ -6067,14 +6253,18 @@
               <a:graphicData uri="http://schemas.openxmlformats.org/drawingml/2006/picture">
                 <pic:pic xmlns:pic="http://schemas.openxmlformats.org/drawingml/2006/picture">
                   <pic:nvPicPr>
-                    <pic:cNvPr id="0" name="Picture 22"/>
+                    <pic:cNvPr id="0" name="Picture 2"/>
                     <pic:cNvPicPr>
                       <a:picLocks noChangeAspect="1" noChangeArrowheads="1"/>
                     </pic:cNvPicPr>
                   </pic:nvPicPr>
                   <pic:blipFill>
-                    <a:blip r:embed="rId16" cstate="print">
-                      <a:grayscl/>
+                    <a:blip r:embed="rId15">
+                      <a:extLst>
+                        <a:ext uri="{28A0092B-C50C-407E-A947-70E740481C1C}">
+                          <a14:useLocalDpi xmlns:a14="http://schemas.microsoft.com/office/drawing/2010/main" val="0"/>
+                        </a:ext>
+                      </a:extLst>
                     </a:blip>
                     <a:srcRect/>
                     <a:stretch>
@@ -6084,17 +6274,14 @@
                   <pic:spPr bwMode="auto">
                     <a:xfrm>
                       <a:off x="0" y="0"/>
-                      <a:ext cx="3657600" cy="1981200"/>
+                      <a:ext cx="5278120" cy="2771843"/>
                     </a:xfrm>
                     <a:prstGeom prst="rect">
                       <a:avLst/>
                     </a:prstGeom>
                     <a:noFill/>
-                    <a:ln w="9525">
+                    <a:ln>
                       <a:noFill/>
-                      <a:miter lim="800000"/>
-                      <a:headEnd/>
-                      <a:tailEnd/>
                     </a:ln>
                   </pic:spPr>
                 </pic:pic>
@@ -6135,17 +6322,17 @@
       <w:pPr>
         <w:pStyle w:val="Heading2"/>
       </w:pPr>
-      <w:bookmarkStart w:id="82" w:name="_Toc173075003"/>
-      <w:bookmarkStart w:id="83" w:name="_Toc212101504"/>
-      <w:bookmarkStart w:id="84" w:name="_Toc282518134"/>
-      <w:bookmarkStart w:id="85" w:name="_Toc517164476"/>
+      <w:bookmarkStart w:id="83" w:name="_Toc173075003"/>
+      <w:bookmarkStart w:id="84" w:name="_Toc212101504"/>
+      <w:bookmarkStart w:id="85" w:name="_Toc282518134"/>
+      <w:bookmarkStart w:id="86" w:name="_Toc517165141"/>
       <w:r>
         <w:t>XML Listings</w:t>
       </w:r>
-      <w:bookmarkEnd w:id="82"/>
       <w:bookmarkEnd w:id="83"/>
       <w:bookmarkEnd w:id="84"/>
       <w:bookmarkEnd w:id="85"/>
+      <w:bookmarkEnd w:id="86"/>
     </w:p>
     <w:p/>
     <w:p>
@@ -6153,7 +6340,23 @@
         <w:pStyle w:val="Text"/>
       </w:pPr>
       <w:r>
-        <w:t>Because UniVerse supports repeating values, a listing in UniVerse can behave more like an XML document with nested entities, than a traditional table. So it is not surprising that RetrieVe and UniVerse SQL can both create XML recordsets. These can be captured and exported through various APIs for interchanging data with other systems, and as a convenient means of gathering data for web and graphical client applications.</w:t>
+        <w:t xml:space="preserve">Because UniVerse supports repeating values, a listing in UniVerse can behave more like an XML document with nested entities, than a traditional table. </w:t>
+      </w:r>
+      <w:proofErr w:type="gramStart"/>
+      <w:r>
+        <w:t>So</w:t>
+      </w:r>
+      <w:proofErr w:type="gramEnd"/>
+      <w:r>
+        <w:t xml:space="preserve"> it is not surprising that RetrieVe and UniVerse SQL can both create XML </w:t>
+      </w:r>
+      <w:proofErr w:type="spellStart"/>
+      <w:r>
+        <w:t>recordsets</w:t>
+      </w:r>
+      <w:proofErr w:type="spellEnd"/>
+      <w:r>
+        <w:t>. These can be captured and exported through various APIs for interchanging data with other systems, and as a convenient means of gathering data for web and graphical client applications.</w:t>
       </w:r>
     </w:p>
     <w:p>
@@ -6210,8 +6413,8 @@
           <w:szCs w:val="26"/>
         </w:rPr>
       </w:pPr>
-      <w:bookmarkStart w:id="86" w:name="_Toc173075028"/>
-      <w:bookmarkStart w:id="87" w:name="_Toc212101529"/>
+      <w:bookmarkStart w:id="87" w:name="_Toc173075028"/>
+      <w:bookmarkStart w:id="88" w:name="_Toc212101529"/>
       <w:r>
         <w:br w:type="page"/>
       </w:r>
@@ -6220,16 +6423,16 @@
       <w:pPr>
         <w:pStyle w:val="Heading2"/>
       </w:pPr>
-      <w:bookmarkStart w:id="88" w:name="_Toc282518135"/>
-      <w:bookmarkStart w:id="89" w:name="_Toc517164477"/>
+      <w:bookmarkStart w:id="89" w:name="_Toc282518135"/>
+      <w:bookmarkStart w:id="90" w:name="_Toc517165142"/>
       <w:r>
         <w:lastRenderedPageBreak/>
         <w:t>UniVerse Programming</w:t>
       </w:r>
-      <w:bookmarkEnd w:id="86"/>
       <w:bookmarkEnd w:id="87"/>
       <w:bookmarkEnd w:id="88"/>
       <w:bookmarkEnd w:id="89"/>
+      <w:bookmarkEnd w:id="90"/>
     </w:p>
     <w:p/>
     <w:p>
@@ -6331,8 +6534,8 @@
       <w:pPr>
         <w:pStyle w:val="Heading1"/>
       </w:pPr>
-      <w:bookmarkStart w:id="90" w:name="_Toc282518136"/>
-      <w:bookmarkStart w:id="91" w:name="_Toc517164478"/>
+      <w:bookmarkStart w:id="91" w:name="_Toc282518136"/>
+      <w:bookmarkStart w:id="92" w:name="_Toc517165143"/>
       <w:r>
         <w:lastRenderedPageBreak/>
         <w:t xml:space="preserve">The </w:t>
@@ -6343,8 +6546,8 @@
       <w:r>
         <w:t xml:space="preserve"> Bookstore</w:t>
       </w:r>
-      <w:bookmarkEnd w:id="90"/>
       <w:bookmarkEnd w:id="91"/>
+      <w:bookmarkEnd w:id="92"/>
     </w:p>
     <w:p/>
     <w:p>
@@ -6368,8 +6571,8 @@
       <w:pPr>
         <w:pStyle w:val="Heading2"/>
       </w:pPr>
-      <w:bookmarkStart w:id="92" w:name="_Toc282518137"/>
-      <w:bookmarkStart w:id="93" w:name="_Toc517164479"/>
+      <w:bookmarkStart w:id="93" w:name="_Toc282518137"/>
+      <w:bookmarkStart w:id="94" w:name="_Toc517165144"/>
       <w:r>
         <w:lastRenderedPageBreak/>
         <w:t xml:space="preserve">The </w:t>
@@ -6386,8 +6589,8 @@
       <w:r>
         <w:t xml:space="preserve"> Books Company</w:t>
       </w:r>
-      <w:bookmarkEnd w:id="92"/>
       <w:bookmarkEnd w:id="93"/>
+      <w:bookmarkEnd w:id="94"/>
     </w:p>
     <w:p/>
     <w:p>
@@ -6472,8 +6675,8 @@
       <w:pPr>
         <w:pStyle w:val="Heading2"/>
       </w:pPr>
-      <w:bookmarkStart w:id="94" w:name="_Toc282518138"/>
-      <w:bookmarkStart w:id="95" w:name="_Toc517164480"/>
+      <w:bookmarkStart w:id="95" w:name="_Toc282518138"/>
+      <w:bookmarkStart w:id="96" w:name="_Toc517165145"/>
       <w:r>
         <w:lastRenderedPageBreak/>
         <w:t>MultiValue</w:t>
@@ -6481,8 +6684,8 @@
       <w:r>
         <w:t xml:space="preserve"> Bookstore Database Layout</w:t>
       </w:r>
-      <w:bookmarkEnd w:id="94"/>
       <w:bookmarkEnd w:id="95"/>
+      <w:bookmarkEnd w:id="96"/>
     </w:p>
     <w:p>
       <w:pPr>
@@ -6513,7 +6716,7 @@
           <w:lang w:eastAsia="en-GB"/>
         </w:rPr>
         <w:drawing>
-          <wp:anchor distT="0" distB="0" distL="114300" distR="114300" simplePos="0" relativeHeight="251659776" behindDoc="0" locked="0" layoutInCell="1" allowOverlap="1" wp14:anchorId="201755E0">
+          <wp:anchor distT="0" distB="0" distL="114300" distR="114300" simplePos="0" relativeHeight="251659264" behindDoc="0" locked="0" layoutInCell="1" allowOverlap="1" wp14:anchorId="201755E0">
             <wp:simplePos x="0" y="0"/>
             <wp:positionH relativeFrom="margin">
               <wp:align>center</wp:align>
@@ -6538,7 +6741,7 @@
                     </pic:cNvPicPr>
                   </pic:nvPicPr>
                   <pic:blipFill>
-                    <a:blip r:embed="rId17" cstate="print">
+                    <a:blip r:embed="rId16" cstate="print">
                       <a:extLst>
                         <a:ext uri="{28A0092B-C50C-407E-A947-70E740481C1C}">
                           <a14:useLocalDpi xmlns:a14="http://schemas.microsoft.com/office/drawing/2010/main" val="0"/>
@@ -6578,13 +6781,13 @@
       <w:pPr>
         <w:pStyle w:val="Heading3"/>
       </w:pPr>
-      <w:bookmarkStart w:id="96" w:name="_Toc282518139"/>
-      <w:bookmarkStart w:id="97" w:name="_Toc517164481"/>
+      <w:bookmarkStart w:id="97" w:name="_Toc282518139"/>
+      <w:bookmarkStart w:id="98" w:name="_Toc517165146"/>
       <w:r>
         <w:t>Book Details</w:t>
       </w:r>
-      <w:bookmarkEnd w:id="96"/>
       <w:bookmarkEnd w:id="97"/>
+      <w:bookmarkEnd w:id="98"/>
     </w:p>
     <w:p>
       <w:pPr>
@@ -6652,7 +6855,15 @@
         <w:t>U2</w:t>
       </w:r>
       <w:r>
-        <w:t xml:space="preserve">_AUTHORS file, where you will find the author name and also a multivalued list of their titles for lookups. The same is true of the publishers, held in the </w:t>
+        <w:t xml:space="preserve">_AUTHORS file, where you will find the author name </w:t>
+      </w:r>
+      <w:proofErr w:type="gramStart"/>
+      <w:r>
+        <w:t>and also</w:t>
+      </w:r>
+      <w:proofErr w:type="gramEnd"/>
+      <w:r>
+        <w:t xml:space="preserve"> a multivalued list of their titles for lookups. The same is true of the publishers, held in the </w:t>
       </w:r>
       <w:r>
         <w:t>U2</w:t>
@@ -6670,14 +6881,14 @@
       <w:pPr>
         <w:pStyle w:val="Heading3"/>
       </w:pPr>
-      <w:bookmarkStart w:id="98" w:name="_Toc282518140"/>
-      <w:bookmarkStart w:id="99" w:name="_Toc517164482"/>
+      <w:bookmarkStart w:id="99" w:name="_Toc282518140"/>
+      <w:bookmarkStart w:id="100" w:name="_Toc517165147"/>
       <w:r>
         <w:lastRenderedPageBreak/>
         <w:t>Clients and Sales Orders</w:t>
       </w:r>
-      <w:bookmarkEnd w:id="98"/>
       <w:bookmarkEnd w:id="99"/>
+      <w:bookmarkEnd w:id="100"/>
     </w:p>
     <w:p>
       <w:pPr>
@@ -6758,7 +6969,15 @@
         <w:t>U2</w:t>
       </w:r>
       <w:r>
-        <w:t>_BOOKS file, the current sale price when the order was filed, quantity requested and tax code.  The order total is not stored, but calculated on the fly taking into account the order line totals, tax lines, shipping costs and any promotions in force.</w:t>
+        <w:t xml:space="preserve">_BOOKS file, the current sale price when the order was filed, quantity requested and tax code.  The order total is not stored, but calculated on the fly </w:t>
+      </w:r>
+      <w:proofErr w:type="gramStart"/>
+      <w:r>
+        <w:t>taking into account</w:t>
+      </w:r>
+      <w:proofErr w:type="gramEnd"/>
+      <w:r>
+        <w:t xml:space="preserve"> the order line totals, tax lines, shipping costs and any promotions in force.</w:t>
       </w:r>
     </w:p>
     <w:p>
@@ -6818,14 +7037,14 @@
       <w:pPr>
         <w:pStyle w:val="Heading3"/>
       </w:pPr>
-      <w:bookmarkStart w:id="100" w:name="_Toc282518141"/>
-      <w:bookmarkStart w:id="101" w:name="_Toc517164483"/>
+      <w:bookmarkStart w:id="101" w:name="_Toc282518141"/>
+      <w:bookmarkStart w:id="102" w:name="_Toc517165148"/>
       <w:r>
         <w:lastRenderedPageBreak/>
         <w:t>Purchases</w:t>
       </w:r>
-      <w:bookmarkEnd w:id="100"/>
       <w:bookmarkEnd w:id="101"/>
+      <w:bookmarkEnd w:id="102"/>
     </w:p>
     <w:p>
       <w:pPr>
@@ -6837,7 +7056,15 @@
         <w:ind w:left="720"/>
       </w:pPr>
       <w:r>
-        <w:t>As books are ordered, so the company must refresh its stock. It does so by raising purchase orders on a daily basis, though for this demonstration the routines must be run manually – in a live environment these would be constantly running background processes.</w:t>
+        <w:t xml:space="preserve">As books are ordered, so the company must refresh its stock. It does so by raising purchase orders </w:t>
+      </w:r>
+      <w:proofErr w:type="gramStart"/>
+      <w:r>
+        <w:t>on a daily basis</w:t>
+      </w:r>
+      <w:proofErr w:type="gramEnd"/>
+      <w:r>
+        <w:t>, though for this demonstration the routines must be run manually – in a live environment these would be constantly running background processes.</w:t>
       </w:r>
     </w:p>
     <w:p>
@@ -6888,7 +7115,15 @@
         <w:ind w:left="720"/>
       </w:pPr>
       <w:r>
-        <w:t>Occasionally the wrong books may be sent by the supplier, or the books may not be in a suitable condition. In these cases the books can be rejected, and this also feeds into the current stock level calculations.</w:t>
+        <w:t xml:space="preserve">Occasionally the wrong books may be sent by the supplier, or the books may not be in a suitable condition. In these </w:t>
+      </w:r>
+      <w:proofErr w:type="gramStart"/>
+      <w:r>
+        <w:t>cases</w:t>
+      </w:r>
+      <w:proofErr w:type="gramEnd"/>
+      <w:r>
+        <w:t xml:space="preserve"> the books can be rejected, and this also feeds into the current stock level calculations.</w:t>
       </w:r>
     </w:p>
     <w:p>
@@ -6908,8 +7143,6 @@
       <w:r>
         <w:t>For more details please see the individual samples.</w:t>
       </w:r>
-      <w:bookmarkStart w:id="102" w:name="_GoBack"/>
-      <w:bookmarkEnd w:id="102"/>
     </w:p>
     <w:p>
       <w:pPr>
@@ -6924,7 +7157,7 @@
       </w:pPr>
     </w:p>
     <w:sectPr>
-      <w:footerReference w:type="default" r:id="rId18"/>
+      <w:footerReference w:type="default" r:id="rId17"/>
       <w:pgSz w:w="11906" w:h="16838" w:code="9"/>
       <w:pgMar w:top="1440" w:right="1797" w:bottom="1440" w:left="1797" w:header="709" w:footer="709" w:gutter="0"/>
       <w:cols w:space="708"/>
@@ -6996,7 +7229,7 @@
         <w:rStyle w:val="PageNumber"/>
         <w:noProof/>
       </w:rPr>
-      <w:t>27</w:t>
+      <w:t>21</w:t>
     </w:r>
     <w:r>
       <w:rPr>
@@ -13664,7 +13897,9 @@
     <w:lsdException w:name="Table Subtle 2" w:semiHidden="1" w:unhideWhenUsed="1"/>
     <w:lsdException w:name="Table Web 1" w:semiHidden="1" w:unhideWhenUsed="1"/>
     <w:lsdException w:name="Table Web 2" w:semiHidden="1" w:unhideWhenUsed="1"/>
+    <w:lsdException w:name="Table Web 3" w:semiHidden="1" w:unhideWhenUsed="1"/>
     <w:lsdException w:name="Balloon Text" w:uiPriority="99"/>
+    <w:lsdException w:name="Table Theme" w:semiHidden="1" w:unhideWhenUsed="1"/>
     <w:lsdException w:name="Placeholder Text" w:semiHidden="1" w:uiPriority="99"/>
     <w:lsdException w:name="No Spacing" w:uiPriority="1" w:qFormat="1"/>
     <w:lsdException w:name="Light Shading" w:uiPriority="60"/>
@@ -14107,7 +14342,6 @@
   <w:style w:type="character" w:default="1" w:styleId="DefaultParagraphFont">
     <w:name w:val="Default Paragraph Font"/>
     <w:uiPriority w:val="1"/>
-    <w:semiHidden/>
     <w:unhideWhenUsed/>
   </w:style>
   <w:style w:type="table" w:default="1" w:styleId="TableNormal">

</xml_diff>